<commit_message>
More updates to paper
</commit_message>
<xml_diff>
--- a/Project1 Paper.docx
+++ b/Project1 Paper.docx
@@ -203,16 +203,16 @@
         <mc:AlternateContent>
           <mc:Choice Requires="wps">
             <w:drawing>
-              <wp:anchor distT="0" distB="0" distL="114300" distR="114300" simplePos="0" relativeHeight="251660288" behindDoc="0" locked="0" layoutInCell="1" allowOverlap="1" wp14:anchorId="3ED1A765" wp14:editId="0C0F927B">
+              <wp:anchor distT="0" distB="0" distL="114300" distR="114300" simplePos="0" relativeHeight="251660288" behindDoc="0" locked="0" layoutInCell="1" allowOverlap="1" wp14:anchorId="07A0A8F4" wp14:editId="397E5E40">
                 <wp:simplePos x="0" y="0"/>
-                <wp:positionH relativeFrom="column">
-                  <wp:posOffset>1790700</wp:posOffset>
+                <wp:positionH relativeFrom="margin">
+                  <wp:align>center</wp:align>
                 </wp:positionH>
                 <wp:positionV relativeFrom="paragraph">
                   <wp:posOffset>2405380</wp:posOffset>
                 </wp:positionV>
                 <wp:extent cx="2495550" cy="635"/>
-                <wp:effectExtent l="0" t="0" r="0" b="0"/>
+                <wp:effectExtent l="0" t="0" r="0" b="8255"/>
                 <wp:wrapNone/>
                 <wp:docPr id="2" name="Text Box 2"/>
                 <wp:cNvGraphicFramePr/>
@@ -319,7 +319,7 @@
                 <v:stroke joinstyle="miter"/>
                 <v:path gradientshapeok="t" o:connecttype="rect"/>
               </v:shapetype>
-              <v:shape id="Text Box 2" o:spid="_x0000_s1026" type="#_x0000_t202" style="position:absolute;left:0;text-align:left;margin-left:141pt;margin-top:189.4pt;width:196.5pt;height:.05pt;z-index:251660288;visibility:visible;mso-wrap-style:square;mso-wrap-distance-left:9pt;mso-wrap-distance-top:0;mso-wrap-distance-right:9pt;mso-wrap-distance-bottom:0;mso-position-horizontal:absolute;mso-position-horizontal-relative:text;mso-position-vertical:absolute;mso-position-vertical-relative:text;v-text-anchor:top" o:gfxdata="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" stroked="f">
+              <v:shape id="Text Box 2" o:spid="_x0000_s1026" type="#_x0000_t202" style="position:absolute;left:0;text-align:left;margin-left:0;margin-top:189.4pt;width:196.5pt;height:.05pt;z-index:251660288;visibility:visible;mso-wrap-style:square;mso-wrap-distance-left:9pt;mso-wrap-distance-top:0;mso-wrap-distance-right:9pt;mso-wrap-distance-bottom:0;mso-position-horizontal:center;mso-position-horizontal-relative:margin;mso-position-vertical:absolute;mso-position-vertical-relative:text;v-text-anchor:top" o:gfxdata="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" stroked="f">
                 <v:textbox style="mso-fit-shape-to-text:t" inset="0,0,0,0">
                   <w:txbxContent>
                     <w:p>
@@ -385,6 +385,7 @@
                     </w:p>
                   </w:txbxContent>
                 </v:textbox>
+                <w10:wrap anchorx="margin"/>
               </v:shape>
             </w:pict>
           </mc:Fallback>
@@ -397,8 +398,8 @@
         <w:drawing>
           <wp:anchor distT="0" distB="0" distL="114300" distR="114300" simplePos="0" relativeHeight="251658240" behindDoc="0" locked="0" layoutInCell="1" allowOverlap="1" wp14:anchorId="40544C85" wp14:editId="7D08686C">
             <wp:simplePos x="0" y="0"/>
-            <wp:positionH relativeFrom="column">
-              <wp:posOffset>1790700</wp:posOffset>
+            <wp:positionH relativeFrom="margin">
+              <wp:align>center</wp:align>
             </wp:positionH>
             <wp:positionV relativeFrom="paragraph">
               <wp:posOffset>633730</wp:posOffset>
@@ -418,7 +419,7 @@
                     <pic:cNvPicPr/>
                   </pic:nvPicPr>
                   <pic:blipFill rotWithShape="1">
-                    <a:blip r:embed="rId6" cstate="print">
+                    <a:blip r:embed="rId7" cstate="print">
                       <a:extLst>
                         <a:ext uri="{28A0092B-C50C-407E-A947-70E740481C1C}">
                           <a14:useLocalDpi xmlns:a14="http://schemas.microsoft.com/office/drawing/2010/main" val="0"/>
@@ -648,9 +649,12 @@
     </w:p>
     <w:p>
       <w:pPr>
-        <w:pStyle w:val="ListParagraph"/>
+        <w:ind w:left="1080"/>
       </w:pPr>
       <m:oMathPara>
+        <m:oMathParaPr>
+          <m:jc m:val="right"/>
+        </m:oMathParaPr>
         <m:oMath>
           <m:f>
             <m:fPr>
@@ -832,14 +836,77 @@
               </m:r>
             </m:den>
           </m:f>
+          <m:r>
+            <w:rPr>
+              <w:rFonts w:ascii="Cambria Math" w:hAnsi="Cambria Math"/>
+            </w:rPr>
+            <m:t xml:space="preserve">        </m:t>
+          </m:r>
+          <m:r>
+            <w:rPr>
+              <w:rFonts w:ascii="Cambria Math" w:hAnsi="Cambria Math"/>
+            </w:rPr>
+            <m:t xml:space="preserve"> </m:t>
+          </m:r>
+          <m:r>
+            <w:rPr>
+              <w:rFonts w:ascii="Cambria Math" w:hAnsi="Cambria Math"/>
+            </w:rPr>
+            <m:t xml:space="preserve">        </m:t>
+          </m:r>
+          <m:r>
+            <w:rPr>
+              <w:rFonts w:ascii="Cambria Math" w:hAnsi="Cambria Math"/>
+            </w:rPr>
+            <m:t xml:space="preserve">                              </m:t>
+          </m:r>
+          <m:r>
+            <w:rPr>
+              <w:rFonts w:ascii="Cambria Math" w:hAnsi="Cambria Math"/>
+            </w:rPr>
+            <m:t>(</m:t>
+          </m:r>
+          <m:r>
+            <w:rPr>
+              <w:rFonts w:ascii="Cambria Math" w:hAnsi="Cambria Math"/>
+            </w:rPr>
+            <m:t>2.1</m:t>
+          </m:r>
+          <m:r>
+            <w:rPr>
+              <w:rFonts w:ascii="Cambria Math" w:hAnsi="Cambria Math"/>
+            </w:rPr>
+            <m:t>.1</m:t>
+          </m:r>
+          <m:r>
+            <w:rPr>
+              <w:rFonts w:ascii="Cambria Math" w:hAnsi="Cambria Math"/>
+            </w:rPr>
+            <m:t>a</m:t>
+          </m:r>
+          <m:r>
+            <w:rPr>
+              <w:rFonts w:ascii="Cambria Math" w:hAnsi="Cambria Math"/>
+            </w:rPr>
+            <m:t>)</m:t>
+          </m:r>
+          <m:r>
+            <w:rPr>
+              <w:rFonts w:ascii="Cambria Math" w:hAnsi="Cambria Math"/>
+            </w:rPr>
+            <m:t xml:space="preserve"> </m:t>
+          </m:r>
         </m:oMath>
       </m:oMathPara>
     </w:p>
     <w:p>
       <w:pPr>
-        <w:pStyle w:val="ListParagraph"/>
+        <w:ind w:left="1080"/>
       </w:pPr>
       <m:oMathPara>
+        <m:oMathParaPr>
+          <m:jc m:val="right"/>
+        </m:oMathParaPr>
         <m:oMath>
           <m:f>
             <m:fPr>
@@ -969,14 +1036,83 @@
               </m:r>
             </m:den>
           </m:f>
+          <m:r>
+            <w:rPr>
+              <w:rFonts w:ascii="Cambria Math" w:hAnsi="Cambria Math"/>
+            </w:rPr>
+            <m:t xml:space="preserve"> </m:t>
+          </m:r>
+          <m:r>
+            <w:rPr>
+              <w:rFonts w:ascii="Cambria Math" w:hAnsi="Cambria Math"/>
+            </w:rPr>
+            <m:t xml:space="preserve">         </m:t>
+          </m:r>
+          <m:r>
+            <w:rPr>
+              <w:rFonts w:ascii="Cambria Math" w:hAnsi="Cambria Math"/>
+            </w:rPr>
+            <m:t xml:space="preserve"> </m:t>
+          </m:r>
+          <m:r>
+            <w:rPr>
+              <w:rFonts w:ascii="Cambria Math" w:hAnsi="Cambria Math"/>
+            </w:rPr>
+            <m:t xml:space="preserve">           </m:t>
+          </m:r>
+          <m:r>
+            <w:rPr>
+              <w:rFonts w:ascii="Cambria Math" w:hAnsi="Cambria Math"/>
+            </w:rPr>
+            <m:t xml:space="preserve">       </m:t>
+          </m:r>
+          <m:r>
+            <w:rPr>
+              <w:rFonts w:ascii="Cambria Math" w:hAnsi="Cambria Math"/>
+            </w:rPr>
+            <m:t xml:space="preserve">                             </m:t>
+          </m:r>
+          <m:r>
+            <w:rPr>
+              <w:rFonts w:ascii="Cambria Math" w:hAnsi="Cambria Math"/>
+            </w:rPr>
+            <m:t>(2.1</m:t>
+          </m:r>
+          <m:r>
+            <w:rPr>
+              <w:rFonts w:ascii="Cambria Math" w:hAnsi="Cambria Math"/>
+            </w:rPr>
+            <m:t>.1</m:t>
+          </m:r>
+          <m:r>
+            <w:rPr>
+              <w:rFonts w:ascii="Cambria Math" w:hAnsi="Cambria Math"/>
+            </w:rPr>
+            <m:t>b</m:t>
+          </m:r>
+          <m:r>
+            <w:rPr>
+              <w:rFonts w:ascii="Cambria Math" w:hAnsi="Cambria Math"/>
+            </w:rPr>
+            <m:t>)</m:t>
+          </m:r>
+          <m:r>
+            <w:rPr>
+              <w:rFonts w:ascii="Cambria Math" w:hAnsi="Cambria Math"/>
+            </w:rPr>
+            <m:t xml:space="preserve"> </m:t>
+          </m:r>
         </m:oMath>
       </m:oMathPara>
     </w:p>
     <w:p>
       <w:pPr>
-        <w:pStyle w:val="ListParagraph"/>
+        <w:ind w:left="1080"/>
       </w:pPr>
       <m:oMathPara>
+        <m:oMathParaPr>
+          <m:jc m:val="right"/>
+        </m:oMathParaPr>
         <m:oMath>
           <m:f>
             <m:fPr>
@@ -1100,6 +1236,84 @@
               </m:r>
             </m:den>
           </m:f>
+          <m:r>
+            <w:rPr>
+              <w:rFonts w:ascii="Cambria Math" w:hAnsi="Cambria Math"/>
+            </w:rPr>
+            <m:t xml:space="preserve"> </m:t>
+          </m:r>
+          <m:r>
+            <w:rPr>
+              <w:rFonts w:ascii="Cambria Math" w:hAnsi="Cambria Math"/>
+            </w:rPr>
+            <m:t xml:space="preserve">          </m:t>
+          </m:r>
+          <m:r>
+            <w:rPr>
+              <w:rFonts w:ascii="Cambria Math" w:hAnsi="Cambria Math"/>
+            </w:rPr>
+            <m:t xml:space="preserve">       </m:t>
+          </m:r>
+          <m:r>
+            <w:rPr>
+              <w:rFonts w:ascii="Cambria Math" w:hAnsi="Cambria Math"/>
+            </w:rPr>
+            <m:t xml:space="preserve"> </m:t>
+          </m:r>
+          <m:r>
+            <w:rPr>
+              <w:rFonts w:ascii="Cambria Math" w:hAnsi="Cambria Math"/>
+            </w:rPr>
+            <m:t xml:space="preserve"> </m:t>
+          </m:r>
+          <m:r>
+            <w:rPr>
+              <w:rFonts w:ascii="Cambria Math" w:hAnsi="Cambria Math"/>
+            </w:rPr>
+            <m:t xml:space="preserve">    </m:t>
+          </m:r>
+          <m:r>
+            <w:rPr>
+              <w:rFonts w:ascii="Cambria Math" w:hAnsi="Cambria Math"/>
+            </w:rPr>
+            <m:t xml:space="preserve">      </m:t>
+          </m:r>
+          <m:r>
+            <w:rPr>
+              <w:rFonts w:ascii="Cambria Math" w:hAnsi="Cambria Math"/>
+            </w:rPr>
+            <m:t xml:space="preserve">                             </m:t>
+          </m:r>
+          <m:r>
+            <w:rPr>
+              <w:rFonts w:ascii="Cambria Math" w:hAnsi="Cambria Math"/>
+            </w:rPr>
+            <m:t>(2.1</m:t>
+          </m:r>
+          <m:r>
+            <w:rPr>
+              <w:rFonts w:ascii="Cambria Math" w:hAnsi="Cambria Math"/>
+            </w:rPr>
+            <m:t>.1</m:t>
+          </m:r>
+          <m:r>
+            <w:rPr>
+              <w:rFonts w:ascii="Cambria Math" w:hAnsi="Cambria Math"/>
+            </w:rPr>
+            <m:t>c</m:t>
+          </m:r>
+          <m:r>
+            <w:rPr>
+              <w:rFonts w:ascii="Cambria Math" w:hAnsi="Cambria Math"/>
+            </w:rPr>
+            <m:t>)</m:t>
+          </m:r>
+          <m:r>
+            <w:rPr>
+              <w:rFonts w:ascii="Cambria Math" w:hAnsi="Cambria Math"/>
+            </w:rPr>
+            <m:t xml:space="preserve"> </m:t>
+          </m:r>
         </m:oMath>
       </m:oMathPara>
     </w:p>
@@ -1107,8 +1321,6 @@
       <w:pPr>
         <w:pStyle w:val="ListParagraph"/>
       </w:pPr>
-      <w:bookmarkStart w:id="0" w:name="_GoBack"/>
-      <w:bookmarkEnd w:id="0"/>
     </w:p>
     <w:p>
       <w:pPr>
@@ -1129,21 +1341,218 @@
       <w:pPr>
         <w:pStyle w:val="ListParagraph"/>
       </w:pPr>
-    </w:p>
-    <w:p>
-      <w:pPr>
-        <w:pStyle w:val="ListParagraph"/>
-      </w:pPr>
-    </w:p>
-    <w:p>
-      <w:pPr>
-        <w:pStyle w:val="ListParagraph"/>
-      </w:pPr>
-    </w:p>
-    <w:p>
-      <w:pPr>
-        <w:pStyle w:val="ListParagraph"/>
-      </w:pPr>
+      <w:r>
+        <w:lastRenderedPageBreak/>
+        <w:t>By applying a second o</w:t>
+      </w:r>
+      <w:r>
+        <w:t>rder accurate central difference</w:t>
+      </w:r>
+      <w:r>
+        <w:t xml:space="preserve"> method to the above equations</w:t>
+      </w:r>
+      <w:r>
+        <w:t xml:space="preserve">, update equations </w:t>
+      </w:r>
+      <w:proofErr w:type="gramStart"/>
+      <w:r>
+        <w:t xml:space="preserve">for </w:t>
+      </w:r>
+      <w:proofErr w:type="gramEnd"/>
+      <m:oMath>
+        <m:sSub>
+          <m:sSubPr>
+            <m:ctrlPr>
+              <w:rPr>
+                <w:rFonts w:ascii="Cambria Math" w:hAnsi="Cambria Math"/>
+                <w:i/>
+              </w:rPr>
+            </m:ctrlPr>
+          </m:sSubPr>
+          <m:e>
+            <m:r>
+              <w:rPr>
+                <w:rFonts w:ascii="Cambria Math" w:hAnsi="Cambria Math"/>
+              </w:rPr>
+              <m:t>E</m:t>
+            </m:r>
+          </m:e>
+          <m:sub>
+            <m:r>
+              <w:rPr>
+                <w:rFonts w:ascii="Cambria Math" w:hAnsi="Cambria Math"/>
+              </w:rPr>
+              <m:t>x</m:t>
+            </m:r>
+          </m:sub>
+        </m:sSub>
+      </m:oMath>
+      <w:r>
+        <w:t xml:space="preserve">, </w:t>
+      </w:r>
+      <m:oMath>
+        <m:sSub>
+          <m:sSubPr>
+            <m:ctrlPr>
+              <w:rPr>
+                <w:rFonts w:ascii="Cambria Math" w:hAnsi="Cambria Math"/>
+                <w:i/>
+              </w:rPr>
+            </m:ctrlPr>
+          </m:sSubPr>
+          <m:e>
+            <m:r>
+              <w:rPr>
+                <w:rFonts w:ascii="Cambria Math" w:hAnsi="Cambria Math"/>
+              </w:rPr>
+              <m:t>H</m:t>
+            </m:r>
+          </m:e>
+          <m:sub>
+            <m:r>
+              <w:rPr>
+                <w:rFonts w:ascii="Cambria Math" w:hAnsi="Cambria Math"/>
+              </w:rPr>
+              <m:t>y</m:t>
+            </m:r>
+          </m:sub>
+        </m:sSub>
+      </m:oMath>
+      <w:r>
+        <w:t xml:space="preserve">, and </w:t>
+      </w:r>
+      <m:oMath>
+        <m:sSub>
+          <m:sSubPr>
+            <m:ctrlPr>
+              <w:rPr>
+                <w:rFonts w:ascii="Cambria Math" w:hAnsi="Cambria Math"/>
+                <w:i/>
+              </w:rPr>
+            </m:ctrlPr>
+          </m:sSubPr>
+          <m:e>
+            <m:r>
+              <w:rPr>
+                <w:rFonts w:ascii="Cambria Math" w:hAnsi="Cambria Math"/>
+              </w:rPr>
+              <m:t>H</m:t>
+            </m:r>
+          </m:e>
+          <m:sub>
+            <m:r>
+              <w:rPr>
+                <w:rFonts w:ascii="Cambria Math" w:hAnsi="Cambria Math"/>
+              </w:rPr>
+              <m:t>z</m:t>
+            </m:r>
+          </m:sub>
+        </m:sSub>
+      </m:oMath>
+      <w:r>
+        <w:t xml:space="preserve"> are determined. </w:t>
+      </w:r>
+      <w:r>
+        <w:t xml:space="preserve">The “leap-frog” technique can be used to find the latest values of </w:t>
+      </w:r>
+      <m:oMath>
+        <m:sSub>
+          <m:sSubPr>
+            <m:ctrlPr>
+              <w:rPr>
+                <w:rFonts w:ascii="Cambria Math" w:hAnsi="Cambria Math"/>
+                <w:i/>
+              </w:rPr>
+            </m:ctrlPr>
+          </m:sSubPr>
+          <m:e>
+            <m:r>
+              <w:rPr>
+                <w:rFonts w:ascii="Cambria Math" w:hAnsi="Cambria Math"/>
+              </w:rPr>
+              <m:t>E</m:t>
+            </m:r>
+          </m:e>
+          <m:sub>
+            <m:r>
+              <w:rPr>
+                <w:rFonts w:ascii="Cambria Math" w:hAnsi="Cambria Math"/>
+              </w:rPr>
+              <m:t>x</m:t>
+            </m:r>
+          </m:sub>
+        </m:sSub>
+      </m:oMath>
+      <w:r>
+        <w:t xml:space="preserve"> based off of the latest values of </w:t>
+      </w:r>
+      <m:oMath>
+        <m:sSub>
+          <m:sSubPr>
+            <m:ctrlPr>
+              <w:rPr>
+                <w:rFonts w:ascii="Cambria Math" w:hAnsi="Cambria Math"/>
+                <w:i/>
+              </w:rPr>
+            </m:ctrlPr>
+          </m:sSubPr>
+          <m:e>
+            <m:r>
+              <w:rPr>
+                <w:rFonts w:ascii="Cambria Math" w:hAnsi="Cambria Math"/>
+              </w:rPr>
+              <m:t>H</m:t>
+            </m:r>
+          </m:e>
+          <m:sub>
+            <m:r>
+              <w:rPr>
+                <w:rFonts w:ascii="Cambria Math" w:hAnsi="Cambria Math"/>
+              </w:rPr>
+              <m:t>y</m:t>
+            </m:r>
+          </m:sub>
+        </m:sSub>
+      </m:oMath>
+      <w:r>
+        <w:t xml:space="preserve"> </w:t>
+      </w:r>
+      <w:proofErr w:type="gramStart"/>
+      <w:r>
+        <w:t xml:space="preserve">and </w:t>
+      </w:r>
+      <w:proofErr w:type="gramEnd"/>
+      <m:oMath>
+        <m:sSub>
+          <m:sSubPr>
+            <m:ctrlPr>
+              <w:rPr>
+                <w:rFonts w:ascii="Cambria Math" w:hAnsi="Cambria Math"/>
+                <w:i/>
+              </w:rPr>
+            </m:ctrlPr>
+          </m:sSubPr>
+          <m:e>
+            <m:r>
+              <w:rPr>
+                <w:rFonts w:ascii="Cambria Math" w:hAnsi="Cambria Math"/>
+              </w:rPr>
+              <m:t>H</m:t>
+            </m:r>
+          </m:e>
+          <m:sub>
+            <m:r>
+              <w:rPr>
+                <w:rFonts w:ascii="Cambria Math" w:hAnsi="Cambria Math"/>
+              </w:rPr>
+              <m:t>z</m:t>
+            </m:r>
+          </m:sub>
+        </m:sSub>
+      </m:oMath>
+      <w:r>
+        <w:t xml:space="preserve">. </w:t>
+      </w:r>
     </w:p>
     <w:p>
       <w:pPr>
@@ -1170,6 +1579,1073 @@
     </w:p>
     <w:p>
       <w:pPr>
+        <w:ind w:left="720"/>
+        <w:rPr>
+          <w:b/>
+        </w:rPr>
+      </w:pPr>
+    </w:p>
+    <w:p>
+      <w:pPr>
+        <w:ind w:left="720"/>
+      </w:pPr>
+      <w:r>
+        <w:t>The update equations used in the “leap-frog” technique can also provide a necessary condition that relates the time-step</w:t>
+      </w:r>
+      <w:proofErr w:type="gramStart"/>
+      <w:r>
+        <w:t xml:space="preserve">, </w:t>
+      </w:r>
+      <w:proofErr w:type="gramEnd"/>
+      <m:oMath>
+        <m:r>
+          <w:rPr>
+            <w:rFonts w:ascii="Cambria Math" w:hAnsi="Cambria Math"/>
+          </w:rPr>
+          <m:t>∆t</m:t>
+        </m:r>
+      </m:oMath>
+      <w:r>
+        <w:t>,</w:t>
+      </w:r>
+      <w:r>
+        <w:t xml:space="preserve"> to the space discretization of the </w:t>
+      </w:r>
+      <w:r>
+        <w:t xml:space="preserve">computational domain, </w:t>
+      </w:r>
+      <m:oMath>
+        <m:r>
+          <w:rPr>
+            <w:rFonts w:ascii="Cambria Math" w:hAnsi="Cambria Math"/>
+          </w:rPr>
+          <m:t>∆y</m:t>
+        </m:r>
+      </m:oMath>
+      <w:r>
+        <w:t xml:space="preserve"> and </w:t>
+      </w:r>
+      <m:oMath>
+        <m:r>
+          <w:rPr>
+            <w:rFonts w:ascii="Cambria Math" w:hAnsi="Cambria Math"/>
+          </w:rPr>
+          <m:t>∆</m:t>
+        </m:r>
+        <m:r>
+          <w:rPr>
+            <w:rFonts w:ascii="Cambria Math" w:hAnsi="Cambria Math"/>
+          </w:rPr>
+          <m:t>z</m:t>
+        </m:r>
+      </m:oMath>
+      <w:r>
+        <w:t>.</w:t>
+      </w:r>
+      <w:r>
+        <w:t xml:space="preserve"> </w:t>
+      </w:r>
+      <w:r>
+        <w:t>Assume the</w:t>
+      </w:r>
+      <w:r>
+        <w:t xml:space="preserve"> field components are plane waves</w:t>
+      </w:r>
+      <w:r>
+        <w:t xml:space="preserve"> propagating at a certain angle </w:t>
+      </w:r>
+      <m:oMath>
+        <m:r>
+          <w:rPr>
+            <w:rFonts w:ascii="Cambria Math" w:hAnsi="Cambria Math"/>
+          </w:rPr>
+          <m:t>θ</m:t>
+        </m:r>
+      </m:oMath>
+      <w:r>
+        <w:t xml:space="preserve"> with </w:t>
+      </w:r>
+      <w:r>
+        <w:t xml:space="preserve">respect to the positive y-axis, </w:t>
+      </w:r>
+      <w:r>
+        <w:t>the</w:t>
+      </w:r>
+      <w:r>
+        <w:t xml:space="preserve"> wavenumber</w:t>
+      </w:r>
+      <w:r>
+        <w:t xml:space="preserve"> </w:t>
+      </w:r>
+      <w:r>
+        <w:t>can then be</w:t>
+      </w:r>
+      <w:r>
+        <w:t xml:space="preserve"> defined as</w:t>
+      </w:r>
+      <w:r>
+        <w:t xml:space="preserve"> </w:t>
+      </w:r>
+      <m:oMath>
+        <m:r>
+          <w:rPr>
+            <w:rFonts w:ascii="Cambria Math" w:hAnsi="Cambria Math"/>
+          </w:rPr>
+          <m:t>k=</m:t>
+        </m:r>
+        <m:f>
+          <m:fPr>
+            <m:ctrlPr>
+              <w:rPr>
+                <w:rFonts w:ascii="Cambria Math" w:hAnsi="Cambria Math"/>
+                <w:i/>
+              </w:rPr>
+            </m:ctrlPr>
+          </m:fPr>
+          <m:num>
+            <m:r>
+              <w:rPr>
+                <w:rFonts w:ascii="Cambria Math" w:hAnsi="Cambria Math"/>
+              </w:rPr>
+              <m:t>ω</m:t>
+            </m:r>
+          </m:num>
+          <m:den>
+            <m:r>
+              <w:rPr>
+                <w:rFonts w:ascii="Cambria Math" w:hAnsi="Cambria Math"/>
+              </w:rPr>
+              <m:t>c</m:t>
+            </m:r>
+          </m:den>
+        </m:f>
+        <m:r>
+          <w:rPr>
+            <w:rFonts w:ascii="Cambria Math" w:hAnsi="Cambria Math"/>
+          </w:rPr>
+          <m:t>=</m:t>
+        </m:r>
+        <m:r>
+          <w:rPr>
+            <w:rFonts w:ascii="Cambria Math" w:hAnsi="Cambria Math"/>
+          </w:rPr>
+          <m:t xml:space="preserve"> </m:t>
+        </m:r>
+        <m:rad>
+          <m:radPr>
+            <m:degHide m:val="1"/>
+            <m:ctrlPr>
+              <w:rPr>
+                <w:rFonts w:ascii="Cambria Math" w:hAnsi="Cambria Math"/>
+                <w:i/>
+              </w:rPr>
+            </m:ctrlPr>
+          </m:radPr>
+          <m:deg/>
+          <m:e>
+            <m:sSubSup>
+              <m:sSubSupPr>
+                <m:ctrlPr>
+                  <w:rPr>
+                    <w:rFonts w:ascii="Cambria Math" w:hAnsi="Cambria Math"/>
+                    <w:i/>
+                  </w:rPr>
+                </m:ctrlPr>
+              </m:sSubSupPr>
+              <m:e>
+                <m:r>
+                  <w:rPr>
+                    <w:rFonts w:ascii="Cambria Math" w:hAnsi="Cambria Math"/>
+                  </w:rPr>
+                  <m:t>k</m:t>
+                </m:r>
+              </m:e>
+              <m:sub>
+                <m:r>
+                  <w:rPr>
+                    <w:rFonts w:ascii="Cambria Math" w:hAnsi="Cambria Math"/>
+                  </w:rPr>
+                  <m:t>y</m:t>
+                </m:r>
+              </m:sub>
+              <m:sup>
+                <m:r>
+                  <w:rPr>
+                    <w:rFonts w:ascii="Cambria Math" w:hAnsi="Cambria Math"/>
+                  </w:rPr>
+                  <m:t>2</m:t>
+                </m:r>
+              </m:sup>
+            </m:sSubSup>
+            <m:r>
+              <w:rPr>
+                <w:rFonts w:ascii="Cambria Math" w:hAnsi="Cambria Math"/>
+              </w:rPr>
+              <m:t>+</m:t>
+            </m:r>
+            <m:sSubSup>
+              <m:sSubSupPr>
+                <m:ctrlPr>
+                  <w:rPr>
+                    <w:rFonts w:ascii="Cambria Math" w:hAnsi="Cambria Math"/>
+                    <w:i/>
+                  </w:rPr>
+                </m:ctrlPr>
+              </m:sSubSupPr>
+              <m:e>
+                <m:r>
+                  <w:rPr>
+                    <w:rFonts w:ascii="Cambria Math" w:hAnsi="Cambria Math"/>
+                  </w:rPr>
+                  <m:t>k</m:t>
+                </m:r>
+              </m:e>
+              <m:sub>
+                <m:r>
+                  <w:rPr>
+                    <w:rFonts w:ascii="Cambria Math" w:hAnsi="Cambria Math"/>
+                  </w:rPr>
+                  <m:t>z</m:t>
+                </m:r>
+              </m:sub>
+              <m:sup>
+                <m:r>
+                  <w:rPr>
+                    <w:rFonts w:ascii="Cambria Math" w:hAnsi="Cambria Math"/>
+                  </w:rPr>
+                  <m:t>2</m:t>
+                </m:r>
+              </m:sup>
+            </m:sSubSup>
+          </m:e>
+        </m:rad>
+      </m:oMath>
+      <w:r>
+        <w:t xml:space="preserve"> where </w:t>
+      </w:r>
+      <m:oMath>
+        <m:sSub>
+          <m:sSubPr>
+            <m:ctrlPr>
+              <w:rPr>
+                <w:rFonts w:ascii="Cambria Math" w:hAnsi="Cambria Math"/>
+                <w:i/>
+              </w:rPr>
+            </m:ctrlPr>
+          </m:sSubPr>
+          <m:e>
+            <m:r>
+              <w:rPr>
+                <w:rFonts w:ascii="Cambria Math" w:hAnsi="Cambria Math"/>
+              </w:rPr>
+              <m:t>k</m:t>
+            </m:r>
+          </m:e>
+          <m:sub>
+            <m:r>
+              <w:rPr>
+                <w:rFonts w:ascii="Cambria Math" w:hAnsi="Cambria Math"/>
+              </w:rPr>
+              <m:t>y</m:t>
+            </m:r>
+          </m:sub>
+        </m:sSub>
+        <m:r>
+          <w:rPr>
+            <w:rFonts w:ascii="Cambria Math" w:hAnsi="Cambria Math"/>
+          </w:rPr>
+          <m:t>=k</m:t>
+        </m:r>
+        <m:func>
+          <m:funcPr>
+            <m:ctrlPr>
+              <w:rPr>
+                <w:rFonts w:ascii="Cambria Math" w:hAnsi="Cambria Math"/>
+                <w:i/>
+              </w:rPr>
+            </m:ctrlPr>
+          </m:funcPr>
+          <m:fName>
+            <m:r>
+              <m:rPr>
+                <m:sty m:val="p"/>
+              </m:rPr>
+              <w:rPr>
+                <w:rFonts w:ascii="Cambria Math" w:hAnsi="Cambria Math"/>
+              </w:rPr>
+              <m:t>cos</m:t>
+            </m:r>
+          </m:fName>
+          <m:e>
+            <m:r>
+              <w:rPr>
+                <w:rFonts w:ascii="Cambria Math" w:hAnsi="Cambria Math"/>
+              </w:rPr>
+              <m:t>θ</m:t>
+            </m:r>
+          </m:e>
+        </m:func>
+      </m:oMath>
+      <w:r>
+        <w:t xml:space="preserve"> and </w:t>
+      </w:r>
+      <w:r>
+        <w:t xml:space="preserve"> </w:t>
+      </w:r>
+      <m:oMath>
+        <m:sSub>
+          <m:sSubPr>
+            <m:ctrlPr>
+              <w:rPr>
+                <w:rFonts w:ascii="Cambria Math" w:hAnsi="Cambria Math"/>
+                <w:i/>
+              </w:rPr>
+            </m:ctrlPr>
+          </m:sSubPr>
+          <m:e>
+            <m:r>
+              <w:rPr>
+                <w:rFonts w:ascii="Cambria Math" w:hAnsi="Cambria Math"/>
+              </w:rPr>
+              <m:t>k</m:t>
+            </m:r>
+          </m:e>
+          <m:sub>
+            <m:r>
+              <w:rPr>
+                <w:rFonts w:ascii="Cambria Math" w:hAnsi="Cambria Math"/>
+              </w:rPr>
+              <m:t>z</m:t>
+            </m:r>
+          </m:sub>
+        </m:sSub>
+        <m:r>
+          <w:rPr>
+            <w:rFonts w:ascii="Cambria Math" w:hAnsi="Cambria Math"/>
+          </w:rPr>
+          <m:t>=k</m:t>
+        </m:r>
+        <m:func>
+          <m:funcPr>
+            <m:ctrlPr>
+              <w:rPr>
+                <w:rFonts w:ascii="Cambria Math" w:hAnsi="Cambria Math"/>
+                <w:i/>
+              </w:rPr>
+            </m:ctrlPr>
+          </m:funcPr>
+          <m:fName>
+            <m:r>
+              <m:rPr>
+                <m:sty m:val="p"/>
+              </m:rPr>
+              <w:rPr>
+                <w:rFonts w:ascii="Cambria Math" w:hAnsi="Cambria Math"/>
+              </w:rPr>
+              <m:t>sin</m:t>
+            </m:r>
+          </m:fName>
+          <m:e>
+            <m:r>
+              <w:rPr>
+                <w:rFonts w:ascii="Cambria Math" w:hAnsi="Cambria Math"/>
+              </w:rPr>
+              <m:t>θ</m:t>
+            </m:r>
+          </m:e>
+        </m:func>
+      </m:oMath>
+      <w:r>
+        <w:t>.</w:t>
+      </w:r>
+      <w:r>
+        <w:t xml:space="preserve"> </w:t>
+      </w:r>
+      <w:r>
+        <w:t xml:space="preserve">By relating the update equations we can come up with a dispersion relation in </w:t>
+      </w:r>
+      <w:r>
+        <w:t>Equation (2.2</w:t>
+      </w:r>
+      <w:r>
+        <w:t>.1</w:t>
+      </w:r>
+      <w:r>
+        <w:t xml:space="preserve">) </w:t>
+      </w:r>
+      <w:r>
+        <w:t>and</w:t>
+      </w:r>
+      <w:r>
+        <w:t xml:space="preserve"> this</w:t>
+      </w:r>
+      <w:r>
+        <w:t xml:space="preserve"> can be used to</w:t>
+      </w:r>
+      <w:r>
+        <w:t xml:space="preserve"> put an upper </w:t>
+      </w:r>
+      <w:r>
+        <w:t>limit</w:t>
+      </w:r>
+      <w:r>
+        <w:t xml:space="preserve"> on </w:t>
+      </w:r>
+      <w:r>
+        <w:t xml:space="preserve">the </w:t>
+      </w:r>
+      <w:r>
+        <w:t xml:space="preserve">time-step. </w:t>
+      </w:r>
+    </w:p>
+    <w:p>
+      <w:pPr>
+        <w:ind w:left="720"/>
+      </w:pPr>
+    </w:p>
+    <w:p>
+      <w:pPr>
+        <w:ind w:left="720"/>
+      </w:pPr>
+      <m:oMathPara>
+        <m:oMathParaPr>
+          <m:jc m:val="right"/>
+        </m:oMathParaPr>
+        <m:oMath>
+          <m:func>
+            <m:funcPr>
+              <m:ctrlPr>
+                <w:rPr>
+                  <w:rFonts w:ascii="Cambria Math" w:hAnsi="Cambria Math"/>
+                  <w:i/>
+                </w:rPr>
+              </m:ctrlPr>
+            </m:funcPr>
+            <m:fName>
+              <m:r>
+                <m:rPr>
+                  <m:sty m:val="p"/>
+                </m:rPr>
+                <w:rPr>
+                  <w:rFonts w:ascii="Cambria Math" w:hAnsi="Cambria Math"/>
+                </w:rPr>
+                <m:t>sin</m:t>
+              </m:r>
+            </m:fName>
+            <m:e>
+              <m:d>
+                <m:dPr>
+                  <m:ctrlPr>
+                    <w:rPr>
+                      <w:rFonts w:ascii="Cambria Math" w:hAnsi="Cambria Math"/>
+                      <w:i/>
+                    </w:rPr>
+                  </m:ctrlPr>
+                </m:dPr>
+                <m:e>
+                  <m:f>
+                    <m:fPr>
+                      <m:ctrlPr>
+                        <w:rPr>
+                          <w:rFonts w:ascii="Cambria Math" w:hAnsi="Cambria Math"/>
+                          <w:i/>
+                        </w:rPr>
+                      </m:ctrlPr>
+                    </m:fPr>
+                    <m:num>
+                      <m:r>
+                        <w:rPr>
+                          <w:rFonts w:ascii="Cambria Math" w:hAnsi="Cambria Math"/>
+                        </w:rPr>
+                        <m:t>ω∆t</m:t>
+                      </m:r>
+                    </m:num>
+                    <m:den>
+                      <m:r>
+                        <w:rPr>
+                          <w:rFonts w:ascii="Cambria Math" w:hAnsi="Cambria Math"/>
+                        </w:rPr>
+                        <m:t>2</m:t>
+                      </m:r>
+                    </m:den>
+                  </m:f>
+                </m:e>
+              </m:d>
+              <m:r>
+                <w:rPr>
+                  <w:rFonts w:ascii="Cambria Math" w:hAnsi="Cambria Math"/>
+                </w:rPr>
+                <m:t xml:space="preserve">= ± </m:t>
+              </m:r>
+              <m:r>
+                <w:rPr>
+                  <w:rFonts w:ascii="Cambria Math" w:hAnsi="Cambria Math"/>
+                </w:rPr>
+                <m:t>c</m:t>
+              </m:r>
+              <m:r>
+                <w:rPr>
+                  <w:rFonts w:ascii="Cambria Math" w:hAnsi="Cambria Math"/>
+                </w:rPr>
+                <m:t>∆t</m:t>
+              </m:r>
+              <m:rad>
+                <m:radPr>
+                  <m:degHide m:val="1"/>
+                  <m:ctrlPr>
+                    <w:rPr>
+                      <w:rFonts w:ascii="Cambria Math" w:hAnsi="Cambria Math"/>
+                      <w:i/>
+                    </w:rPr>
+                  </m:ctrlPr>
+                </m:radPr>
+                <m:deg/>
+                <m:e>
+                  <m:f>
+                    <m:fPr>
+                      <m:ctrlPr>
+                        <w:rPr>
+                          <w:rFonts w:ascii="Cambria Math" w:hAnsi="Cambria Math"/>
+                          <w:i/>
+                        </w:rPr>
+                      </m:ctrlPr>
+                    </m:fPr>
+                    <m:num>
+                      <m:r>
+                        <w:rPr>
+                          <w:rFonts w:ascii="Cambria Math" w:hAnsi="Cambria Math"/>
+                        </w:rPr>
+                        <m:t>1</m:t>
+                      </m:r>
+                    </m:num>
+                    <m:den>
+                      <m:sSup>
+                        <m:sSupPr>
+                          <m:ctrlPr>
+                            <w:rPr>
+                              <w:rFonts w:ascii="Cambria Math" w:hAnsi="Cambria Math"/>
+                              <w:i/>
+                            </w:rPr>
+                          </m:ctrlPr>
+                        </m:sSupPr>
+                        <m:e>
+                          <m:d>
+                            <m:dPr>
+                              <m:ctrlPr>
+                                <w:rPr>
+                                  <w:rFonts w:ascii="Cambria Math" w:hAnsi="Cambria Math"/>
+                                  <w:i/>
+                                </w:rPr>
+                              </m:ctrlPr>
+                            </m:dPr>
+                            <m:e>
+                              <m:r>
+                                <w:rPr>
+                                  <w:rFonts w:ascii="Cambria Math" w:hAnsi="Cambria Math"/>
+                                </w:rPr>
+                                <m:t>∆</m:t>
+                              </m:r>
+                              <m:r>
+                                <w:rPr>
+                                  <w:rFonts w:ascii="Cambria Math" w:hAnsi="Cambria Math"/>
+                                </w:rPr>
+                                <m:t>y</m:t>
+                              </m:r>
+                            </m:e>
+                          </m:d>
+                        </m:e>
+                        <m:sup>
+                          <m:r>
+                            <w:rPr>
+                              <w:rFonts w:ascii="Cambria Math" w:hAnsi="Cambria Math"/>
+                            </w:rPr>
+                            <m:t>2</m:t>
+                          </m:r>
+                        </m:sup>
+                      </m:sSup>
+                    </m:den>
+                  </m:f>
+                  <m:func>
+                    <m:funcPr>
+                      <m:ctrlPr>
+                        <w:rPr>
+                          <w:rFonts w:ascii="Cambria Math" w:hAnsi="Cambria Math"/>
+                          <w:i/>
+                        </w:rPr>
+                      </m:ctrlPr>
+                    </m:funcPr>
+                    <m:fName>
+                      <m:sSup>
+                        <m:sSupPr>
+                          <m:ctrlPr>
+                            <w:rPr>
+                              <w:rFonts w:ascii="Cambria Math" w:hAnsi="Cambria Math"/>
+                              <w:i/>
+                            </w:rPr>
+                          </m:ctrlPr>
+                        </m:sSupPr>
+                        <m:e>
+                          <m:r>
+                            <m:rPr>
+                              <m:sty m:val="p"/>
+                            </m:rPr>
+                            <w:rPr>
+                              <w:rFonts w:ascii="Cambria Math" w:hAnsi="Cambria Math"/>
+                            </w:rPr>
+                            <m:t>sin</m:t>
+                          </m:r>
+                        </m:e>
+                        <m:sup>
+                          <m:r>
+                            <w:rPr>
+                              <w:rFonts w:ascii="Cambria Math" w:hAnsi="Cambria Math"/>
+                            </w:rPr>
+                            <m:t>2</m:t>
+                          </m:r>
+                        </m:sup>
+                      </m:sSup>
+                    </m:fName>
+                    <m:e>
+                      <m:d>
+                        <m:dPr>
+                          <m:ctrlPr>
+                            <w:rPr>
+                              <w:rFonts w:ascii="Cambria Math" w:hAnsi="Cambria Math"/>
+                              <w:i/>
+                            </w:rPr>
+                          </m:ctrlPr>
+                        </m:dPr>
+                        <m:e>
+                          <m:f>
+                            <m:fPr>
+                              <m:ctrlPr>
+                                <w:rPr>
+                                  <w:rFonts w:ascii="Cambria Math" w:hAnsi="Cambria Math"/>
+                                  <w:i/>
+                                </w:rPr>
+                              </m:ctrlPr>
+                            </m:fPr>
+                            <m:num>
+                              <m:sSub>
+                                <m:sSubPr>
+                                  <m:ctrlPr>
+                                    <w:rPr>
+                                      <w:rFonts w:ascii="Cambria Math" w:hAnsi="Cambria Math"/>
+                                      <w:i/>
+                                    </w:rPr>
+                                  </m:ctrlPr>
+                                </m:sSubPr>
+                                <m:e>
+                                  <m:r>
+                                    <w:rPr>
+                                      <w:rFonts w:ascii="Cambria Math" w:hAnsi="Cambria Math"/>
+                                    </w:rPr>
+                                    <m:t>k</m:t>
+                                  </m:r>
+                                </m:e>
+                                <m:sub>
+                                  <m:r>
+                                    <w:rPr>
+                                      <w:rFonts w:ascii="Cambria Math" w:hAnsi="Cambria Math"/>
+                                    </w:rPr>
+                                    <m:t>y</m:t>
+                                  </m:r>
+                                </m:sub>
+                              </m:sSub>
+                              <m:r>
+                                <w:rPr>
+                                  <w:rFonts w:ascii="Cambria Math" w:hAnsi="Cambria Math"/>
+                                </w:rPr>
+                                <m:t>∆</m:t>
+                              </m:r>
+                              <m:r>
+                                <w:rPr>
+                                  <w:rFonts w:ascii="Cambria Math" w:hAnsi="Cambria Math"/>
+                                </w:rPr>
+                                <m:t>y</m:t>
+                              </m:r>
+                            </m:num>
+                            <m:den>
+                              <m:r>
+                                <w:rPr>
+                                  <w:rFonts w:ascii="Cambria Math" w:hAnsi="Cambria Math"/>
+                                </w:rPr>
+                                <m:t>2</m:t>
+                              </m:r>
+                            </m:den>
+                          </m:f>
+                        </m:e>
+                      </m:d>
+                    </m:e>
+                  </m:func>
+                  <m:r>
+                    <w:rPr>
+                      <w:rFonts w:ascii="Cambria Math" w:hAnsi="Cambria Math"/>
+                    </w:rPr>
+                    <m:t>+</m:t>
+                  </m:r>
+                  <m:f>
+                    <m:fPr>
+                      <m:ctrlPr>
+                        <w:rPr>
+                          <w:rFonts w:ascii="Cambria Math" w:hAnsi="Cambria Math"/>
+                          <w:i/>
+                        </w:rPr>
+                      </m:ctrlPr>
+                    </m:fPr>
+                    <m:num>
+                      <m:r>
+                        <w:rPr>
+                          <w:rFonts w:ascii="Cambria Math" w:hAnsi="Cambria Math"/>
+                        </w:rPr>
+                        <m:t>1</m:t>
+                      </m:r>
+                    </m:num>
+                    <m:den>
+                      <m:sSup>
+                        <m:sSupPr>
+                          <m:ctrlPr>
+                            <w:rPr>
+                              <w:rFonts w:ascii="Cambria Math" w:hAnsi="Cambria Math"/>
+                              <w:i/>
+                            </w:rPr>
+                          </m:ctrlPr>
+                        </m:sSupPr>
+                        <m:e>
+                          <m:d>
+                            <m:dPr>
+                              <m:ctrlPr>
+                                <w:rPr>
+                                  <w:rFonts w:ascii="Cambria Math" w:hAnsi="Cambria Math"/>
+                                  <w:i/>
+                                </w:rPr>
+                              </m:ctrlPr>
+                            </m:dPr>
+                            <m:e>
+                              <m:r>
+                                <w:rPr>
+                                  <w:rFonts w:ascii="Cambria Math" w:hAnsi="Cambria Math"/>
+                                </w:rPr>
+                                <m:t>∆</m:t>
+                              </m:r>
+                              <m:r>
+                                <w:rPr>
+                                  <w:rFonts w:ascii="Cambria Math" w:hAnsi="Cambria Math"/>
+                                </w:rPr>
+                                <m:t>z</m:t>
+                              </m:r>
+                            </m:e>
+                          </m:d>
+                        </m:e>
+                        <m:sup>
+                          <m:r>
+                            <w:rPr>
+                              <w:rFonts w:ascii="Cambria Math" w:hAnsi="Cambria Math"/>
+                            </w:rPr>
+                            <m:t>2</m:t>
+                          </m:r>
+                        </m:sup>
+                      </m:sSup>
+                    </m:den>
+                  </m:f>
+                  <m:func>
+                    <m:funcPr>
+                      <m:ctrlPr>
+                        <w:rPr>
+                          <w:rFonts w:ascii="Cambria Math" w:hAnsi="Cambria Math"/>
+                          <w:i/>
+                        </w:rPr>
+                      </m:ctrlPr>
+                    </m:funcPr>
+                    <m:fName>
+                      <m:sSup>
+                        <m:sSupPr>
+                          <m:ctrlPr>
+                            <w:rPr>
+                              <w:rFonts w:ascii="Cambria Math" w:hAnsi="Cambria Math"/>
+                              <w:i/>
+                            </w:rPr>
+                          </m:ctrlPr>
+                        </m:sSupPr>
+                        <m:e>
+                          <m:r>
+                            <m:rPr>
+                              <m:sty m:val="p"/>
+                            </m:rPr>
+                            <w:rPr>
+                              <w:rFonts w:ascii="Cambria Math" w:hAnsi="Cambria Math"/>
+                            </w:rPr>
+                            <m:t>sin</m:t>
+                          </m:r>
+                        </m:e>
+                        <m:sup>
+                          <m:r>
+                            <w:rPr>
+                              <w:rFonts w:ascii="Cambria Math" w:hAnsi="Cambria Math"/>
+                            </w:rPr>
+                            <m:t>2</m:t>
+                          </m:r>
+                        </m:sup>
+                      </m:sSup>
+                    </m:fName>
+                    <m:e>
+                      <m:d>
+                        <m:dPr>
+                          <m:ctrlPr>
+                            <w:rPr>
+                              <w:rFonts w:ascii="Cambria Math" w:hAnsi="Cambria Math"/>
+                              <w:i/>
+                            </w:rPr>
+                          </m:ctrlPr>
+                        </m:dPr>
+                        <m:e>
+                          <m:f>
+                            <m:fPr>
+                              <m:ctrlPr>
+                                <w:rPr>
+                                  <w:rFonts w:ascii="Cambria Math" w:hAnsi="Cambria Math"/>
+                                  <w:i/>
+                                </w:rPr>
+                              </m:ctrlPr>
+                            </m:fPr>
+                            <m:num>
+                              <m:sSub>
+                                <m:sSubPr>
+                                  <m:ctrlPr>
+                                    <w:rPr>
+                                      <w:rFonts w:ascii="Cambria Math" w:hAnsi="Cambria Math"/>
+                                      <w:i/>
+                                    </w:rPr>
+                                  </m:ctrlPr>
+                                </m:sSubPr>
+                                <m:e>
+                                  <m:r>
+                                    <w:rPr>
+                                      <w:rFonts w:ascii="Cambria Math" w:hAnsi="Cambria Math"/>
+                                    </w:rPr>
+                                    <m:t>k</m:t>
+                                  </m:r>
+                                </m:e>
+                                <m:sub>
+                                  <m:r>
+                                    <w:rPr>
+                                      <w:rFonts w:ascii="Cambria Math" w:hAnsi="Cambria Math"/>
+                                    </w:rPr>
+                                    <m:t>z</m:t>
+                                  </m:r>
+                                </m:sub>
+                              </m:sSub>
+                              <m:r>
+                                <w:rPr>
+                                  <w:rFonts w:ascii="Cambria Math" w:hAnsi="Cambria Math"/>
+                                </w:rPr>
+                                <m:t>∆</m:t>
+                              </m:r>
+                              <m:r>
+                                <w:rPr>
+                                  <w:rFonts w:ascii="Cambria Math" w:hAnsi="Cambria Math"/>
+                                </w:rPr>
+                                <m:t>z</m:t>
+                              </m:r>
+                            </m:num>
+                            <m:den>
+                              <m:r>
+                                <w:rPr>
+                                  <w:rFonts w:ascii="Cambria Math" w:hAnsi="Cambria Math"/>
+                                </w:rPr>
+                                <m:t>2</m:t>
+                              </m:r>
+                            </m:den>
+                          </m:f>
+                        </m:e>
+                      </m:d>
+                    </m:e>
+                  </m:func>
+                  <m:r>
+                    <w:rPr>
+                      <w:rFonts w:ascii="Cambria Math" w:hAnsi="Cambria Math"/>
+                    </w:rPr>
+                    <m:t xml:space="preserve"> </m:t>
+                  </m:r>
+                </m:e>
+              </m:rad>
+            </m:e>
+          </m:func>
+          <m:r>
+            <w:rPr>
+              <w:rFonts w:ascii="Cambria Math" w:hAnsi="Cambria Math"/>
+            </w:rPr>
+            <m:t xml:space="preserve">        </m:t>
+          </m:r>
+          <m:r>
+            <w:rPr>
+              <w:rFonts w:ascii="Cambria Math" w:hAnsi="Cambria Math"/>
+            </w:rPr>
+            <m:t xml:space="preserve">          (2.2</m:t>
+          </m:r>
+          <m:r>
+            <w:rPr>
+              <w:rFonts w:ascii="Cambria Math" w:hAnsi="Cambria Math"/>
+            </w:rPr>
+            <m:t>.1</m:t>
+          </m:r>
+          <m:r>
+            <w:rPr>
+              <w:rFonts w:ascii="Cambria Math" w:hAnsi="Cambria Math"/>
+            </w:rPr>
+            <m:t>)</m:t>
+          </m:r>
+        </m:oMath>
+      </m:oMathPara>
+    </w:p>
+    <w:p>
+      <w:pPr>
+        <w:rPr>
+          <w:b/>
+        </w:rPr>
+      </w:pPr>
+      <w:r>
+        <w:rPr>
+          <w:b/>
+        </w:rPr>
+        <w:tab/>
+      </w:r>
+    </w:p>
+    <w:p>
+      <w:pPr>
+        <w:ind w:left="720"/>
+      </w:pPr>
+      <w:r>
+        <w:t xml:space="preserve">If </w:t>
+      </w:r>
+      <m:oMath>
+        <m:r>
+          <w:rPr>
+            <w:rFonts w:ascii="Cambria Math" w:hAnsi="Cambria Math"/>
+          </w:rPr>
+          <m:t>∆</m:t>
+        </m:r>
+        <m:r>
+          <w:rPr>
+            <w:rFonts w:ascii="Cambria Math" w:hAnsi="Cambria Math"/>
+          </w:rPr>
+          <m:t>y=</m:t>
+        </m:r>
+        <m:r>
+          <w:rPr>
+            <w:rFonts w:ascii="Cambria Math" w:hAnsi="Cambria Math"/>
+          </w:rPr>
+          <m:t>∆</m:t>
+        </m:r>
+        <m:r>
+          <w:rPr>
+            <w:rFonts w:ascii="Cambria Math" w:hAnsi="Cambria Math"/>
+          </w:rPr>
+          <m:t>z=</m:t>
+        </m:r>
+        <m:r>
+          <w:rPr>
+            <w:rFonts w:ascii="Cambria Math" w:hAnsi="Cambria Math"/>
+          </w:rPr>
+          <m:t>∆</m:t>
+        </m:r>
+      </m:oMath>
+      <w:r>
+        <w:t xml:space="preserve"> </w:t>
+      </w:r>
+      <w:r>
+        <w:t>and we note that the</w:t>
+      </w:r>
+      <w:r>
+        <w:t xml:space="preserve"> </w:t>
+      </w:r>
+      <m:oMath>
+        <m:r>
+          <w:rPr>
+            <w:rFonts w:ascii="Cambria Math" w:hAnsi="Cambria Math"/>
+          </w:rPr>
+          <m:t>sin</m:t>
+        </m:r>
+      </m:oMath>
+      <w:r>
+        <w:t xml:space="preserve"> terms maximum value is one, </w:t>
+      </w:r>
+      <w:r>
+        <w:t xml:space="preserve">then </w:t>
+      </w:r>
+      <m:oMath>
+        <m:r>
+          <w:rPr>
+            <w:rFonts w:ascii="Cambria Math" w:hAnsi="Cambria Math"/>
+          </w:rPr>
+          <m:t>∆</m:t>
+        </m:r>
+        <m:r>
+          <w:rPr>
+            <w:rFonts w:ascii="Cambria Math" w:hAnsi="Cambria Math"/>
+          </w:rPr>
+          <m:t xml:space="preserve">t ≤ </m:t>
+        </m:r>
+        <m:f>
+          <m:fPr>
+            <m:ctrlPr>
+              <w:rPr>
+                <w:rFonts w:ascii="Cambria Math" w:hAnsi="Cambria Math"/>
+                <w:i/>
+              </w:rPr>
+            </m:ctrlPr>
+          </m:fPr>
+          <m:num>
+            <m:r>
+              <w:rPr>
+                <w:rFonts w:ascii="Cambria Math" w:hAnsi="Cambria Math"/>
+              </w:rPr>
+              <m:t>∆</m:t>
+            </m:r>
+          </m:num>
+          <m:den>
+            <m:r>
+              <w:rPr>
+                <w:rFonts w:ascii="Cambria Math" w:hAnsi="Cambria Math"/>
+              </w:rPr>
+              <m:t>c</m:t>
+            </m:r>
+            <m:rad>
+              <m:radPr>
+                <m:degHide m:val="1"/>
+                <m:ctrlPr>
+                  <w:rPr>
+                    <w:rFonts w:ascii="Cambria Math" w:hAnsi="Cambria Math"/>
+                    <w:i/>
+                  </w:rPr>
+                </m:ctrlPr>
+              </m:radPr>
+              <m:deg/>
+              <m:e>
+                <m:r>
+                  <w:rPr>
+                    <w:rFonts w:ascii="Cambria Math" w:hAnsi="Cambria Math"/>
+                  </w:rPr>
+                  <m:t>2</m:t>
+                </m:r>
+              </m:e>
+            </m:rad>
+          </m:den>
+        </m:f>
+      </m:oMath>
+      <w:r>
+        <w:t xml:space="preserve"> .</w:t>
+      </w:r>
+    </w:p>
+    <w:p>
+      <w:pPr>
+        <w:rPr>
+          <w:b/>
+        </w:rPr>
+      </w:pPr>
+    </w:p>
+    <w:p>
+      <w:pPr>
         <w:rPr>
           <w:b/>
         </w:rPr>
@@ -1186,20 +2662,1130 @@
           <w:b/>
         </w:rPr>
       </w:pPr>
-      <w:proofErr w:type="spellStart"/>
       <w:r>
         <w:rPr>
           <w:b/>
         </w:rPr>
-        <w:t>Permitivity</w:t>
-      </w:r>
-      <w:proofErr w:type="spellEnd"/>
+        <w:t>Permittivity</w:t>
+      </w:r>
       <w:r>
         <w:rPr>
           <w:b/>
         </w:rPr>
         <w:t xml:space="preserve"> Discontinuity</w:t>
       </w:r>
+    </w:p>
+    <w:p>
+      <w:pPr>
+        <w:ind w:left="720"/>
+        <w:rPr>
+          <w:b/>
+        </w:rPr>
+      </w:pPr>
+    </w:p>
+    <w:p>
+      <w:pPr>
+        <w:ind w:left="720"/>
+      </w:pPr>
+      <w:r>
+        <w:rPr>
+          <w:b/>
+          <w:noProof/>
+          <w:u w:val="single"/>
+        </w:rPr>
+        <mc:AlternateContent>
+          <mc:Choice Requires="wpg">
+            <w:drawing>
+              <wp:anchor distT="0" distB="0" distL="114300" distR="114300" simplePos="0" relativeHeight="251663360" behindDoc="0" locked="0" layoutInCell="1" allowOverlap="1" wp14:anchorId="6FE11A48" wp14:editId="29BA280E">
+                <wp:simplePos x="0" y="0"/>
+                <wp:positionH relativeFrom="column">
+                  <wp:posOffset>1514475</wp:posOffset>
+                </wp:positionH>
+                <wp:positionV relativeFrom="paragraph">
+                  <wp:posOffset>906145</wp:posOffset>
+                </wp:positionV>
+                <wp:extent cx="3209925" cy="1914525"/>
+                <wp:effectExtent l="0" t="0" r="9525" b="9525"/>
+                <wp:wrapTopAndBottom/>
+                <wp:docPr id="4" name="Group 4"/>
+                <wp:cNvGraphicFramePr/>
+                <a:graphic xmlns:a="http://schemas.openxmlformats.org/drawingml/2006/main">
+                  <a:graphicData uri="http://schemas.microsoft.com/office/word/2010/wordprocessingGroup">
+                    <wpg:wgp>
+                      <wpg:cNvGrpSpPr/>
+                      <wpg:grpSpPr>
+                        <a:xfrm>
+                          <a:off x="0" y="0"/>
+                          <a:ext cx="3209925" cy="1914525"/>
+                          <a:chOff x="0" y="0"/>
+                          <a:chExt cx="3209925" cy="1914525"/>
+                        </a:xfrm>
+                      </wpg:grpSpPr>
+                      <wps:wsp>
+                        <wps:cNvPr id="5" name="Text Box 2"/>
+                        <wps:cNvSpPr txBox="1">
+                          <a:spLocks noChangeArrowheads="1"/>
+                        </wps:cNvSpPr>
+                        <wps:spPr bwMode="auto">
+                          <a:xfrm>
+                            <a:off x="2581275" y="800100"/>
+                            <a:ext cx="628650" cy="371475"/>
+                          </a:xfrm>
+                          <a:prstGeom prst="rect">
+                            <a:avLst/>
+                          </a:prstGeom>
+                          <a:solidFill>
+                            <a:srgbClr val="FFFFFF"/>
+                          </a:solidFill>
+                          <a:ln w="9525">
+                            <a:noFill/>
+                            <a:miter lim="800000"/>
+                            <a:headEnd/>
+                            <a:tailEnd/>
+                          </a:ln>
+                        </wps:spPr>
+                        <wps:txbx>
+                          <w:txbxContent>
+                            <w:p>
+                              <m:oMathPara>
+                                <m:oMath>
+                                  <m:sSub>
+                                    <m:sSubPr>
+                                      <m:ctrlPr>
+                                        <w:rPr>
+                                          <w:rFonts w:ascii="Cambria Math" w:hAnsi="Cambria Math"/>
+                                          <w:i/>
+                                        </w:rPr>
+                                      </m:ctrlPr>
+                                    </m:sSubPr>
+                                    <m:e>
+                                      <m:r>
+                                        <w:rPr>
+                                          <w:rFonts w:ascii="Cambria Math" w:hAnsi="Cambria Math"/>
+                                        </w:rPr>
+                                        <m:t>Hz</m:t>
+                                      </m:r>
+                                    </m:e>
+                                    <m:sub>
+                                      <m:r>
+                                        <w:rPr>
+                                          <w:rFonts w:ascii="Cambria Math" w:hAnsi="Cambria Math"/>
+                                        </w:rPr>
+                                        <m:t>i+</m:t>
+                                      </m:r>
+                                      <m:f>
+                                        <m:fPr>
+                                          <m:ctrlPr>
+                                            <w:rPr>
+                                              <w:rFonts w:ascii="Cambria Math" w:hAnsi="Cambria Math"/>
+                                              <w:i/>
+                                            </w:rPr>
+                                          </m:ctrlPr>
+                                        </m:fPr>
+                                        <m:num>
+                                          <m:r>
+                                            <w:rPr>
+                                              <w:rFonts w:ascii="Cambria Math" w:hAnsi="Cambria Math"/>
+                                            </w:rPr>
+                                            <m:t>1</m:t>
+                                          </m:r>
+                                        </m:num>
+                                        <m:den>
+                                          <m:r>
+                                            <w:rPr>
+                                              <w:rFonts w:ascii="Cambria Math" w:hAnsi="Cambria Math"/>
+                                            </w:rPr>
+                                            <m:t>2</m:t>
+                                          </m:r>
+                                        </m:den>
+                                      </m:f>
+                                      <m:r>
+                                        <w:rPr>
+                                          <w:rFonts w:ascii="Cambria Math" w:hAnsi="Cambria Math"/>
+                                        </w:rPr>
+                                        <m:t>,j</m:t>
+                                      </m:r>
+                                    </m:sub>
+                                  </m:sSub>
+                                </m:oMath>
+                              </m:oMathPara>
+                            </w:p>
+                          </w:txbxContent>
+                        </wps:txbx>
+                        <wps:bodyPr rot="0" vert="horz" wrap="square" lIns="91440" tIns="45720" rIns="91440" bIns="45720" anchor="t" anchorCtr="0">
+                          <a:spAutoFit/>
+                        </wps:bodyPr>
+                      </wps:wsp>
+                      <wps:wsp>
+                        <wps:cNvPr id="6" name="Text Box 2"/>
+                        <wps:cNvSpPr txBox="1">
+                          <a:spLocks noChangeArrowheads="1"/>
+                        </wps:cNvSpPr>
+                        <wps:spPr bwMode="auto">
+                          <a:xfrm>
+                            <a:off x="0" y="790575"/>
+                            <a:ext cx="691515" cy="393065"/>
+                          </a:xfrm>
+                          <a:prstGeom prst="rect">
+                            <a:avLst/>
+                          </a:prstGeom>
+                          <a:solidFill>
+                            <a:srgbClr val="FFFFFF"/>
+                          </a:solidFill>
+                          <a:ln w="9525">
+                            <a:noFill/>
+                            <a:miter lim="800000"/>
+                            <a:headEnd/>
+                            <a:tailEnd/>
+                          </a:ln>
+                        </wps:spPr>
+                        <wps:txbx>
+                          <w:txbxContent>
+                            <w:p>
+                              <m:oMathPara>
+                                <m:oMath>
+                                  <m:sSub>
+                                    <m:sSubPr>
+                                      <m:ctrlPr>
+                                        <w:rPr>
+                                          <w:rFonts w:ascii="Cambria Math" w:hAnsi="Cambria Math"/>
+                                          <w:i/>
+                                        </w:rPr>
+                                      </m:ctrlPr>
+                                    </m:sSubPr>
+                                    <m:e>
+                                      <m:r>
+                                        <w:rPr>
+                                          <w:rFonts w:ascii="Cambria Math" w:hAnsi="Cambria Math"/>
+                                        </w:rPr>
+                                        <m:t>Hz</m:t>
+                                      </m:r>
+                                    </m:e>
+                                    <m:sub>
+                                      <m:r>
+                                        <w:rPr>
+                                          <w:rFonts w:ascii="Cambria Math" w:hAnsi="Cambria Math"/>
+                                        </w:rPr>
+                                        <m:t>i-</m:t>
+                                      </m:r>
+                                      <m:f>
+                                        <m:fPr>
+                                          <m:ctrlPr>
+                                            <w:rPr>
+                                              <w:rFonts w:ascii="Cambria Math" w:hAnsi="Cambria Math"/>
+                                              <w:i/>
+                                            </w:rPr>
+                                          </m:ctrlPr>
+                                        </m:fPr>
+                                        <m:num>
+                                          <m:r>
+                                            <w:rPr>
+                                              <w:rFonts w:ascii="Cambria Math" w:hAnsi="Cambria Math"/>
+                                            </w:rPr>
+                                            <m:t>1</m:t>
+                                          </m:r>
+                                        </m:num>
+                                        <m:den>
+                                          <m:r>
+                                            <w:rPr>
+                                              <w:rFonts w:ascii="Cambria Math" w:hAnsi="Cambria Math"/>
+                                            </w:rPr>
+                                            <m:t>2</m:t>
+                                          </m:r>
+                                        </m:den>
+                                      </m:f>
+                                      <m:r>
+                                        <w:rPr>
+                                          <w:rFonts w:ascii="Cambria Math" w:hAnsi="Cambria Math"/>
+                                        </w:rPr>
+                                        <m:t>,j</m:t>
+                                      </m:r>
+                                    </m:sub>
+                                  </m:sSub>
+                                </m:oMath>
+                              </m:oMathPara>
+                            </w:p>
+                          </w:txbxContent>
+                        </wps:txbx>
+                        <wps:bodyPr rot="0" vert="horz" wrap="square" lIns="91440" tIns="45720" rIns="91440" bIns="45720" anchor="t" anchorCtr="0">
+                          <a:noAutofit/>
+                        </wps:bodyPr>
+                      </wps:wsp>
+                      <pic:pic xmlns:pic="http://schemas.openxmlformats.org/drawingml/2006/picture">
+                        <pic:nvPicPr>
+                          <pic:cNvPr id="8" name="Picture 8"/>
+                          <pic:cNvPicPr>
+                            <a:picLocks noChangeAspect="1"/>
+                          </pic:cNvPicPr>
+                        </pic:nvPicPr>
+                        <pic:blipFill>
+                          <a:blip r:embed="rId8" cstate="print">
+                            <a:extLst>
+                              <a:ext uri="{28A0092B-C50C-407E-A947-70E740481C1C}">
+                                <a14:useLocalDpi xmlns:a14="http://schemas.microsoft.com/office/drawing/2010/main" val="0"/>
+                              </a:ext>
+                            </a:extLst>
+                          </a:blip>
+                          <a:stretch>
+                            <a:fillRect/>
+                          </a:stretch>
+                        </pic:blipFill>
+                        <pic:spPr>
+                          <a:xfrm>
+                            <a:off x="666750" y="0"/>
+                            <a:ext cx="1914525" cy="1914525"/>
+                          </a:xfrm>
+                          <a:prstGeom prst="rect">
+                            <a:avLst/>
+                          </a:prstGeom>
+                        </pic:spPr>
+                      </pic:pic>
+                      <wps:wsp>
+                        <wps:cNvPr id="9" name="Text Box 2"/>
+                        <wps:cNvSpPr txBox="1">
+                          <a:spLocks noChangeArrowheads="1"/>
+                        </wps:cNvSpPr>
+                        <wps:spPr bwMode="auto">
+                          <a:xfrm>
+                            <a:off x="1571625" y="676275"/>
+                            <a:ext cx="457200" cy="295275"/>
+                          </a:xfrm>
+                          <a:prstGeom prst="rect">
+                            <a:avLst/>
+                          </a:prstGeom>
+                          <a:noFill/>
+                          <a:ln w="9525">
+                            <a:noFill/>
+                            <a:miter lim="800000"/>
+                            <a:headEnd/>
+                            <a:tailEnd/>
+                          </a:ln>
+                        </wps:spPr>
+                        <wps:txbx>
+                          <w:txbxContent>
+                            <w:p>
+                              <m:oMathPara>
+                                <m:oMath>
+                                  <m:sSub>
+                                    <m:sSubPr>
+                                      <m:ctrlPr>
+                                        <w:rPr>
+                                          <w:rFonts w:ascii="Cambria Math" w:hAnsi="Cambria Math"/>
+                                          <w:i/>
+                                        </w:rPr>
+                                      </m:ctrlPr>
+                                    </m:sSubPr>
+                                    <m:e>
+                                      <m:r>
+                                        <w:rPr>
+                                          <w:rFonts w:ascii="Cambria Math" w:hAnsi="Cambria Math"/>
+                                        </w:rPr>
+                                        <m:t>Ex</m:t>
+                                      </m:r>
+                                    </m:e>
+                                    <m:sub>
+                                      <m:r>
+                                        <w:rPr>
+                                          <w:rFonts w:ascii="Cambria Math" w:hAnsi="Cambria Math"/>
+                                        </w:rPr>
+                                        <m:t>i,j</m:t>
+                                      </m:r>
+                                    </m:sub>
+                                  </m:sSub>
+                                </m:oMath>
+                              </m:oMathPara>
+                            </w:p>
+                          </w:txbxContent>
+                        </wps:txbx>
+                        <wps:bodyPr rot="0" vert="horz" wrap="square" lIns="91440" tIns="45720" rIns="91440" bIns="45720" anchor="t" anchorCtr="0">
+                          <a:spAutoFit/>
+                        </wps:bodyPr>
+                      </wps:wsp>
+                      <wps:wsp>
+                        <wps:cNvPr id="7" name="Text Box 2"/>
+                        <wps:cNvSpPr txBox="1">
+                          <a:spLocks noChangeArrowheads="1"/>
+                        </wps:cNvSpPr>
+                        <wps:spPr bwMode="auto">
+                          <a:xfrm>
+                            <a:off x="1304925" y="152400"/>
+                            <a:ext cx="628650" cy="371475"/>
+                          </a:xfrm>
+                          <a:prstGeom prst="rect">
+                            <a:avLst/>
+                          </a:prstGeom>
+                          <a:solidFill>
+                            <a:srgbClr val="FFFFFF"/>
+                          </a:solidFill>
+                          <a:ln w="9525">
+                            <a:noFill/>
+                            <a:miter lim="800000"/>
+                            <a:headEnd/>
+                            <a:tailEnd/>
+                          </a:ln>
+                        </wps:spPr>
+                        <wps:txbx>
+                          <w:txbxContent>
+                            <w:p>
+                              <m:oMathPara>
+                                <m:oMath>
+                                  <m:sSub>
+                                    <m:sSubPr>
+                                      <m:ctrlPr>
+                                        <w:rPr>
+                                          <w:rFonts w:ascii="Cambria Math" w:hAnsi="Cambria Math"/>
+                                          <w:i/>
+                                        </w:rPr>
+                                      </m:ctrlPr>
+                                    </m:sSubPr>
+                                    <m:e>
+                                      <m:r>
+                                        <w:rPr>
+                                          <w:rFonts w:ascii="Cambria Math" w:hAnsi="Cambria Math"/>
+                                        </w:rPr>
+                                        <m:t>Hy</m:t>
+                                      </m:r>
+                                    </m:e>
+                                    <m:sub>
+                                      <m:r>
+                                        <w:rPr>
+                                          <w:rFonts w:ascii="Cambria Math" w:hAnsi="Cambria Math"/>
+                                        </w:rPr>
+                                        <m:t>i,j+</m:t>
+                                      </m:r>
+                                      <m:f>
+                                        <m:fPr>
+                                          <m:ctrlPr>
+                                            <w:rPr>
+                                              <w:rFonts w:ascii="Cambria Math" w:hAnsi="Cambria Math"/>
+                                              <w:i/>
+                                            </w:rPr>
+                                          </m:ctrlPr>
+                                        </m:fPr>
+                                        <m:num>
+                                          <m:r>
+                                            <w:rPr>
+                                              <w:rFonts w:ascii="Cambria Math" w:hAnsi="Cambria Math"/>
+                                            </w:rPr>
+                                            <m:t>1</m:t>
+                                          </m:r>
+                                        </m:num>
+                                        <m:den>
+                                          <m:r>
+                                            <w:rPr>
+                                              <w:rFonts w:ascii="Cambria Math" w:hAnsi="Cambria Math"/>
+                                            </w:rPr>
+                                            <m:t>2</m:t>
+                                          </m:r>
+                                        </m:den>
+                                      </m:f>
+                                    </m:sub>
+                                  </m:sSub>
+                                </m:oMath>
+                              </m:oMathPara>
+                            </w:p>
+                          </w:txbxContent>
+                        </wps:txbx>
+                        <wps:bodyPr rot="0" vert="horz" wrap="square" lIns="91440" tIns="45720" rIns="91440" bIns="45720" anchor="t" anchorCtr="0">
+                          <a:spAutoFit/>
+                        </wps:bodyPr>
+                      </wps:wsp>
+                      <wps:wsp>
+                        <wps:cNvPr id="10" name="Text Box 10"/>
+                        <wps:cNvSpPr txBox="1">
+                          <a:spLocks noChangeArrowheads="1"/>
+                        </wps:cNvSpPr>
+                        <wps:spPr bwMode="auto">
+                          <a:xfrm>
+                            <a:off x="1314450" y="1352550"/>
+                            <a:ext cx="628650" cy="371475"/>
+                          </a:xfrm>
+                          <a:prstGeom prst="rect">
+                            <a:avLst/>
+                          </a:prstGeom>
+                          <a:solidFill>
+                            <a:srgbClr val="FFFFFF"/>
+                          </a:solidFill>
+                          <a:ln w="9525">
+                            <a:noFill/>
+                            <a:miter lim="800000"/>
+                            <a:headEnd/>
+                            <a:tailEnd/>
+                          </a:ln>
+                        </wps:spPr>
+                        <wps:txbx>
+                          <w:txbxContent>
+                            <w:p>
+                              <m:oMathPara>
+                                <m:oMath>
+                                  <m:sSub>
+                                    <m:sSubPr>
+                                      <m:ctrlPr>
+                                        <w:rPr>
+                                          <w:rFonts w:ascii="Cambria Math" w:hAnsi="Cambria Math"/>
+                                          <w:i/>
+                                        </w:rPr>
+                                      </m:ctrlPr>
+                                    </m:sSubPr>
+                                    <m:e>
+                                      <m:r>
+                                        <w:rPr>
+                                          <w:rFonts w:ascii="Cambria Math" w:hAnsi="Cambria Math"/>
+                                        </w:rPr>
+                                        <m:t>Hy</m:t>
+                                      </m:r>
+                                    </m:e>
+                                    <m:sub>
+                                      <m:r>
+                                        <w:rPr>
+                                          <w:rFonts w:ascii="Cambria Math" w:hAnsi="Cambria Math"/>
+                                        </w:rPr>
+                                        <m:t>i,j-</m:t>
+                                      </m:r>
+                                      <m:f>
+                                        <m:fPr>
+                                          <m:ctrlPr>
+                                            <w:rPr>
+                                              <w:rFonts w:ascii="Cambria Math" w:hAnsi="Cambria Math"/>
+                                              <w:i/>
+                                            </w:rPr>
+                                          </m:ctrlPr>
+                                        </m:fPr>
+                                        <m:num>
+                                          <m:r>
+                                            <w:rPr>
+                                              <w:rFonts w:ascii="Cambria Math" w:hAnsi="Cambria Math"/>
+                                            </w:rPr>
+                                            <m:t>1</m:t>
+                                          </m:r>
+                                        </m:num>
+                                        <m:den>
+                                          <m:r>
+                                            <w:rPr>
+                                              <w:rFonts w:ascii="Cambria Math" w:hAnsi="Cambria Math"/>
+                                            </w:rPr>
+                                            <m:t>2</m:t>
+                                          </m:r>
+                                        </m:den>
+                                      </m:f>
+                                    </m:sub>
+                                  </m:sSub>
+                                </m:oMath>
+                              </m:oMathPara>
+                            </w:p>
+                          </w:txbxContent>
+                        </wps:txbx>
+                        <wps:bodyPr rot="0" vert="horz" wrap="square" lIns="91440" tIns="45720" rIns="91440" bIns="45720" anchor="t" anchorCtr="0">
+                          <a:spAutoFit/>
+                        </wps:bodyPr>
+                      </wps:wsp>
+                    </wpg:wgp>
+                  </a:graphicData>
+                </a:graphic>
+                <wp14:sizeRelH relativeFrom="margin">
+                  <wp14:pctWidth>0</wp14:pctWidth>
+                </wp14:sizeRelH>
+              </wp:anchor>
+            </w:drawing>
+          </mc:Choice>
+          <mc:Fallback>
+            <w:pict>
+              <v:group id="Group 4" o:spid="_x0000_s1027" style="position:absolute;left:0;text-align:left;margin-left:119.25pt;margin-top:71.35pt;width:252.75pt;height:150.75pt;z-index:251663360;mso-width-relative:margin" coordsize="32099,19145" o:gfxdata="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">
+                <v:shape id="_x0000_s1028" type="#_x0000_t202" style="position:absolute;left:25812;top:8001;width:6287;height:3714;visibility:visible;mso-wrap-style:square;v-text-anchor:top" o:gfxdata="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" stroked="f">
+                  <v:textbox style="mso-fit-shape-to-text:t">
+                    <w:txbxContent>
+                      <w:p>
+                        <m:oMathPara>
+                          <m:oMath>
+                            <m:sSub>
+                              <m:sSubPr>
+                                <m:ctrlPr>
+                                  <w:rPr>
+                                    <w:rFonts w:ascii="Cambria Math" w:hAnsi="Cambria Math"/>
+                                    <w:i/>
+                                  </w:rPr>
+                                </m:ctrlPr>
+                              </m:sSubPr>
+                              <m:e>
+                                <m:r>
+                                  <w:rPr>
+                                    <w:rFonts w:ascii="Cambria Math" w:hAnsi="Cambria Math"/>
+                                  </w:rPr>
+                                  <m:t>Hz</m:t>
+                                </m:r>
+                              </m:e>
+                              <m:sub>
+                                <m:r>
+                                  <w:rPr>
+                                    <w:rFonts w:ascii="Cambria Math" w:hAnsi="Cambria Math"/>
+                                  </w:rPr>
+                                  <m:t>i+</m:t>
+                                </m:r>
+                                <m:f>
+                                  <m:fPr>
+                                    <m:ctrlPr>
+                                      <w:rPr>
+                                        <w:rFonts w:ascii="Cambria Math" w:hAnsi="Cambria Math"/>
+                                        <w:i/>
+                                      </w:rPr>
+                                    </m:ctrlPr>
+                                  </m:fPr>
+                                  <m:num>
+                                    <m:r>
+                                      <w:rPr>
+                                        <w:rFonts w:ascii="Cambria Math" w:hAnsi="Cambria Math"/>
+                                      </w:rPr>
+                                      <m:t>1</m:t>
+                                    </m:r>
+                                  </m:num>
+                                  <m:den>
+                                    <m:r>
+                                      <w:rPr>
+                                        <w:rFonts w:ascii="Cambria Math" w:hAnsi="Cambria Math"/>
+                                      </w:rPr>
+                                      <m:t>2</m:t>
+                                    </m:r>
+                                  </m:den>
+                                </m:f>
+                                <m:r>
+                                  <w:rPr>
+                                    <w:rFonts w:ascii="Cambria Math" w:hAnsi="Cambria Math"/>
+                                  </w:rPr>
+                                  <m:t>,j</m:t>
+                                </m:r>
+                              </m:sub>
+                            </m:sSub>
+                          </m:oMath>
+                        </m:oMathPara>
+                      </w:p>
+                    </w:txbxContent>
+                  </v:textbox>
+                </v:shape>
+                <v:shape id="_x0000_s1029" type="#_x0000_t202" style="position:absolute;top:7905;width:6915;height:3931;visibility:visible;mso-wrap-style:square;v-text-anchor:top" o:gfxdata="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" stroked="f">
+                  <v:textbox>
+                    <w:txbxContent>
+                      <w:p>
+                        <m:oMathPara>
+                          <m:oMath>
+                            <m:sSub>
+                              <m:sSubPr>
+                                <m:ctrlPr>
+                                  <w:rPr>
+                                    <w:rFonts w:ascii="Cambria Math" w:hAnsi="Cambria Math"/>
+                                    <w:i/>
+                                  </w:rPr>
+                                </m:ctrlPr>
+                              </m:sSubPr>
+                              <m:e>
+                                <m:r>
+                                  <w:rPr>
+                                    <w:rFonts w:ascii="Cambria Math" w:hAnsi="Cambria Math"/>
+                                  </w:rPr>
+                                  <m:t>Hz</m:t>
+                                </m:r>
+                              </m:e>
+                              <m:sub>
+                                <m:r>
+                                  <w:rPr>
+                                    <w:rFonts w:ascii="Cambria Math" w:hAnsi="Cambria Math"/>
+                                  </w:rPr>
+                                  <m:t>i-</m:t>
+                                </m:r>
+                                <m:f>
+                                  <m:fPr>
+                                    <m:ctrlPr>
+                                      <w:rPr>
+                                        <w:rFonts w:ascii="Cambria Math" w:hAnsi="Cambria Math"/>
+                                        <w:i/>
+                                      </w:rPr>
+                                    </m:ctrlPr>
+                                  </m:fPr>
+                                  <m:num>
+                                    <m:r>
+                                      <w:rPr>
+                                        <w:rFonts w:ascii="Cambria Math" w:hAnsi="Cambria Math"/>
+                                      </w:rPr>
+                                      <m:t>1</m:t>
+                                    </m:r>
+                                  </m:num>
+                                  <m:den>
+                                    <m:r>
+                                      <w:rPr>
+                                        <w:rFonts w:ascii="Cambria Math" w:hAnsi="Cambria Math"/>
+                                      </w:rPr>
+                                      <m:t>2</m:t>
+                                    </m:r>
+                                  </m:den>
+                                </m:f>
+                                <m:r>
+                                  <w:rPr>
+                                    <w:rFonts w:ascii="Cambria Math" w:hAnsi="Cambria Math"/>
+                                  </w:rPr>
+                                  <m:t>,j</m:t>
+                                </m:r>
+                              </m:sub>
+                            </m:sSub>
+                          </m:oMath>
+                        </m:oMathPara>
+                      </w:p>
+                    </w:txbxContent>
+                  </v:textbox>
+                </v:shape>
+                <v:shapetype id="_x0000_t75" coordsize="21600,21600" o:spt="75" o:preferrelative="t" path="m@4@5l@4@11@9@11@9@5xe" filled="f" stroked="f">
+                  <v:stroke joinstyle="miter"/>
+                  <v:formulas>
+                    <v:f eqn="if lineDrawn pixelLineWidth 0"/>
+                    <v:f eqn="sum @0 1 0"/>
+                    <v:f eqn="sum 0 0 @1"/>
+                    <v:f eqn="prod @2 1 2"/>
+                    <v:f eqn="prod @3 21600 pixelWidth"/>
+                    <v:f eqn="prod @3 21600 pixelHeight"/>
+                    <v:f eqn="sum @0 0 1"/>
+                    <v:f eqn="prod @6 1 2"/>
+                    <v:f eqn="prod @7 21600 pixelWidth"/>
+                    <v:f eqn="sum @8 21600 0"/>
+                    <v:f eqn="prod @7 21600 pixelHeight"/>
+                    <v:f eqn="sum @10 21600 0"/>
+                  </v:formulas>
+                  <v:path o:extrusionok="f" gradientshapeok="t" o:connecttype="rect"/>
+                  <o:lock v:ext="edit" aspectratio="t"/>
+                </v:shapetype>
+                <v:shape id="Picture 8" o:spid="_x0000_s1030" type="#_x0000_t75" style="position:absolute;left:6667;width:19145;height:19145;visibility:visible;mso-wrap-style:square" o:gfxdata="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">
+                  <v:imagedata r:id="rId9" o:title=""/>
+                  <v:path arrowok="t"/>
+                </v:shape>
+                <v:shape id="_x0000_s1031" type="#_x0000_t202" style="position:absolute;left:15716;top:6762;width:4572;height:2953;visibility:visible;mso-wrap-style:square;v-text-anchor:top" o:gfxdata="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" filled="f" stroked="f">
+                  <v:textbox style="mso-fit-shape-to-text:t">
+                    <w:txbxContent>
+                      <w:p>
+                        <m:oMathPara>
+                          <m:oMath>
+                            <m:sSub>
+                              <m:sSubPr>
+                                <m:ctrlPr>
+                                  <w:rPr>
+                                    <w:rFonts w:ascii="Cambria Math" w:hAnsi="Cambria Math"/>
+                                    <w:i/>
+                                  </w:rPr>
+                                </m:ctrlPr>
+                              </m:sSubPr>
+                              <m:e>
+                                <m:r>
+                                  <w:rPr>
+                                    <w:rFonts w:ascii="Cambria Math" w:hAnsi="Cambria Math"/>
+                                  </w:rPr>
+                                  <m:t>Ex</m:t>
+                                </m:r>
+                              </m:e>
+                              <m:sub>
+                                <m:r>
+                                  <w:rPr>
+                                    <w:rFonts w:ascii="Cambria Math" w:hAnsi="Cambria Math"/>
+                                  </w:rPr>
+                                  <m:t>i,j</m:t>
+                                </m:r>
+                              </m:sub>
+                            </m:sSub>
+                          </m:oMath>
+                        </m:oMathPara>
+                      </w:p>
+                    </w:txbxContent>
+                  </v:textbox>
+                </v:shape>
+                <v:shape id="_x0000_s1032" type="#_x0000_t202" style="position:absolute;left:13049;top:1524;width:6286;height:3714;visibility:visible;mso-wrap-style:square;v-text-anchor:top" o:gfxdata="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" stroked="f">
+                  <v:textbox style="mso-fit-shape-to-text:t">
+                    <w:txbxContent>
+                      <w:p>
+                        <m:oMathPara>
+                          <m:oMath>
+                            <m:sSub>
+                              <m:sSubPr>
+                                <m:ctrlPr>
+                                  <w:rPr>
+                                    <w:rFonts w:ascii="Cambria Math" w:hAnsi="Cambria Math"/>
+                                    <w:i/>
+                                  </w:rPr>
+                                </m:ctrlPr>
+                              </m:sSubPr>
+                              <m:e>
+                                <m:r>
+                                  <w:rPr>
+                                    <w:rFonts w:ascii="Cambria Math" w:hAnsi="Cambria Math"/>
+                                  </w:rPr>
+                                  <m:t>Hy</m:t>
+                                </m:r>
+                              </m:e>
+                              <m:sub>
+                                <m:r>
+                                  <w:rPr>
+                                    <w:rFonts w:ascii="Cambria Math" w:hAnsi="Cambria Math"/>
+                                  </w:rPr>
+                                  <m:t>i,j+</m:t>
+                                </m:r>
+                                <m:f>
+                                  <m:fPr>
+                                    <m:ctrlPr>
+                                      <w:rPr>
+                                        <w:rFonts w:ascii="Cambria Math" w:hAnsi="Cambria Math"/>
+                                        <w:i/>
+                                      </w:rPr>
+                                    </m:ctrlPr>
+                                  </m:fPr>
+                                  <m:num>
+                                    <m:r>
+                                      <w:rPr>
+                                        <w:rFonts w:ascii="Cambria Math" w:hAnsi="Cambria Math"/>
+                                      </w:rPr>
+                                      <m:t>1</m:t>
+                                    </m:r>
+                                  </m:num>
+                                  <m:den>
+                                    <m:r>
+                                      <w:rPr>
+                                        <w:rFonts w:ascii="Cambria Math" w:hAnsi="Cambria Math"/>
+                                      </w:rPr>
+                                      <m:t>2</m:t>
+                                    </m:r>
+                                  </m:den>
+                                </m:f>
+                              </m:sub>
+                            </m:sSub>
+                          </m:oMath>
+                        </m:oMathPara>
+                      </w:p>
+                    </w:txbxContent>
+                  </v:textbox>
+                </v:shape>
+                <v:shape id="Text Box 10" o:spid="_x0000_s1033" type="#_x0000_t202" style="position:absolute;left:13144;top:13525;width:6287;height:3715;visibility:visible;mso-wrap-style:square;v-text-anchor:top" o:gfxdata="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" stroked="f">
+                  <v:textbox style="mso-fit-shape-to-text:t">
+                    <w:txbxContent>
+                      <w:p>
+                        <m:oMathPara>
+                          <m:oMath>
+                            <m:sSub>
+                              <m:sSubPr>
+                                <m:ctrlPr>
+                                  <w:rPr>
+                                    <w:rFonts w:ascii="Cambria Math" w:hAnsi="Cambria Math"/>
+                                    <w:i/>
+                                  </w:rPr>
+                                </m:ctrlPr>
+                              </m:sSubPr>
+                              <m:e>
+                                <m:r>
+                                  <w:rPr>
+                                    <w:rFonts w:ascii="Cambria Math" w:hAnsi="Cambria Math"/>
+                                  </w:rPr>
+                                  <m:t>Hy</m:t>
+                                </m:r>
+                              </m:e>
+                              <m:sub>
+                                <m:r>
+                                  <w:rPr>
+                                    <w:rFonts w:ascii="Cambria Math" w:hAnsi="Cambria Math"/>
+                                  </w:rPr>
+                                  <m:t>i,j-</m:t>
+                                </m:r>
+                                <m:f>
+                                  <m:fPr>
+                                    <m:ctrlPr>
+                                      <w:rPr>
+                                        <w:rFonts w:ascii="Cambria Math" w:hAnsi="Cambria Math"/>
+                                        <w:i/>
+                                      </w:rPr>
+                                    </m:ctrlPr>
+                                  </m:fPr>
+                                  <m:num>
+                                    <m:r>
+                                      <w:rPr>
+                                        <w:rFonts w:ascii="Cambria Math" w:hAnsi="Cambria Math"/>
+                                      </w:rPr>
+                                      <m:t>1</m:t>
+                                    </m:r>
+                                  </m:num>
+                                  <m:den>
+                                    <m:r>
+                                      <w:rPr>
+                                        <w:rFonts w:ascii="Cambria Math" w:hAnsi="Cambria Math"/>
+                                      </w:rPr>
+                                      <m:t>2</m:t>
+                                    </m:r>
+                                  </m:den>
+                                </m:f>
+                              </m:sub>
+                            </m:sSub>
+                          </m:oMath>
+                        </m:oMathPara>
+                      </w:p>
+                    </w:txbxContent>
+                  </v:textbox>
+                </v:shape>
+                <w10:wrap type="topAndBottom"/>
+              </v:group>
+            </w:pict>
+          </mc:Fallback>
+        </mc:AlternateContent>
+      </w:r>
+      <w:r>
+        <w:t>The geo</w:t>
+      </w:r>
+      <w:r>
+        <w:t>metry used in this project contains a dielectric half-space</w:t>
+      </w:r>
+      <w:r>
+        <w:t xml:space="preserve">, resulting in a </w:t>
+      </w:r>
+      <w:r>
+        <w:t>discontinuity of permittivity in the z-direction.</w:t>
+      </w:r>
+      <w:r>
+        <w:t xml:space="preserve"> In order to enforce Equation (2.1</w:t>
+      </w:r>
+      <w:r>
+        <w:t>.1</w:t>
+      </w:r>
+      <w:r>
+        <w:t>a)</w:t>
+      </w:r>
+      <w:r>
+        <w:t>, we must revert to Ampere’</w:t>
+      </w:r>
+      <w:r>
+        <w:t xml:space="preserve">s law and enforce it at the interface. </w:t>
+      </w:r>
+      <w:r>
+        <w:t xml:space="preserve">Figure 2 shows the unit cell that is used to evaluate Ampere’s law in integral form. </w:t>
+      </w:r>
+      <w:r>
+        <w:t>Equation (2.3</w:t>
+      </w:r>
+      <w:r>
+        <w:t>.1</w:t>
+      </w:r>
+      <w:r>
+        <w:t>)</w:t>
+      </w:r>
+      <w:r>
+        <w:t xml:space="preserve"> </w:t>
+      </w:r>
+      <w:r>
+        <w:t xml:space="preserve">can now be used for the update equation (2.1.1a) with an appropriate value of permittivity. </w:t>
+      </w:r>
+      <w:bookmarkStart w:id="0" w:name="_GoBack"/>
+      <w:bookmarkEnd w:id="0"/>
+    </w:p>
+    <w:p>
+      <w:pPr>
+        <w:ind w:left="720"/>
+      </w:pPr>
+      <w:r>
+        <w:rPr>
+          <w:noProof/>
+        </w:rPr>
+        <mc:AlternateContent>
+          <mc:Choice Requires="wps">
+            <w:drawing>
+              <wp:anchor distT="0" distB="0" distL="114300" distR="114300" simplePos="0" relativeHeight="251665408" behindDoc="0" locked="0" layoutInCell="1" allowOverlap="1" wp14:anchorId="50D9890D" wp14:editId="446B9FDF">
+                <wp:simplePos x="0" y="0"/>
+                <wp:positionH relativeFrom="column">
+                  <wp:posOffset>1514475</wp:posOffset>
+                </wp:positionH>
+                <wp:positionV relativeFrom="paragraph">
+                  <wp:posOffset>1862455</wp:posOffset>
+                </wp:positionV>
+                <wp:extent cx="3209925" cy="258445"/>
+                <wp:effectExtent l="0" t="0" r="9525" b="8255"/>
+                <wp:wrapNone/>
+                <wp:docPr id="11" name="Text Box 11"/>
+                <wp:cNvGraphicFramePr/>
+                <a:graphic xmlns:a="http://schemas.openxmlformats.org/drawingml/2006/main">
+                  <a:graphicData uri="http://schemas.microsoft.com/office/word/2010/wordprocessingShape">
+                    <wps:wsp>
+                      <wps:cNvSpPr txBox="1"/>
+                      <wps:spPr>
+                        <a:xfrm>
+                          <a:off x="0" y="0"/>
+                          <a:ext cx="3209925" cy="258445"/>
+                        </a:xfrm>
+                        <a:prstGeom prst="rect">
+                          <a:avLst/>
+                        </a:prstGeom>
+                        <a:solidFill>
+                          <a:prstClr val="white"/>
+                        </a:solidFill>
+                        <a:ln>
+                          <a:noFill/>
+                        </a:ln>
+                        <a:effectLst/>
+                      </wps:spPr>
+                      <wps:txbx>
+                        <w:txbxContent>
+                          <w:p>
+                            <w:pPr>
+                              <w:pStyle w:val="Caption"/>
+                              <w:jc w:val="center"/>
+                              <w:rPr>
+                                <w:noProof/>
+                                <w:color w:val="auto"/>
+                                <w:sz w:val="24"/>
+                                <w:u w:val="single"/>
+                              </w:rPr>
+                            </w:pPr>
+                            <w:r>
+                              <w:rPr>
+                                <w:color w:val="auto"/>
+                              </w:rPr>
+                              <w:t xml:space="preserve">Figure </w:t>
+                            </w:r>
+                            <w:r>
+                              <w:rPr>
+                                <w:color w:val="auto"/>
+                              </w:rPr>
+                              <w:fldChar w:fldCharType="begin"/>
+                            </w:r>
+                            <w:r>
+                              <w:rPr>
+                                <w:color w:val="auto"/>
+                              </w:rPr>
+                              <w:instrText xml:space="preserve"> SEQ Figure \* ARABIC </w:instrText>
+                            </w:r>
+                            <w:r>
+                              <w:rPr>
+                                <w:color w:val="auto"/>
+                              </w:rPr>
+                              <w:fldChar w:fldCharType="separate"/>
+                            </w:r>
+                            <w:r>
+                              <w:rPr>
+                                <w:noProof/>
+                                <w:color w:val="auto"/>
+                              </w:rPr>
+                              <w:t>2</w:t>
+                            </w:r>
+                            <w:r>
+                              <w:rPr>
+                                <w:color w:val="auto"/>
+                              </w:rPr>
+                              <w:fldChar w:fldCharType="end"/>
+                            </w:r>
+                            <w:r>
+                              <w:rPr>
+                                <w:color w:val="auto"/>
+                              </w:rPr>
+                              <w:t xml:space="preserve"> Unit Cell</w:t>
+                            </w:r>
+                          </w:p>
+                        </w:txbxContent>
+                      </wps:txbx>
+                      <wps:bodyPr rot="0" spcFirstLastPara="0" vertOverflow="overflow" horzOverflow="overflow" vert="horz" wrap="square" lIns="0" tIns="0" rIns="0" bIns="0" numCol="1" spcCol="0" rtlCol="0" fromWordArt="0" anchor="t" anchorCtr="0" forceAA="0" compatLnSpc="1">
+                        <a:prstTxWarp prst="textNoShape">
+                          <a:avLst/>
+                        </a:prstTxWarp>
+                        <a:spAutoFit/>
+                      </wps:bodyPr>
+                    </wps:wsp>
+                  </a:graphicData>
+                </a:graphic>
+              </wp:anchor>
+            </w:drawing>
+          </mc:Choice>
+          <mc:Fallback>
+            <w:pict>
+              <v:shape id="Text Box 11" o:spid="_x0000_s1034" type="#_x0000_t202" style="position:absolute;left:0;text-align:left;margin-left:119.25pt;margin-top:146.65pt;width:252.75pt;height:20.35pt;z-index:251665408;visibility:visible;mso-wrap-style:square;mso-wrap-distance-left:9pt;mso-wrap-distance-top:0;mso-wrap-distance-right:9pt;mso-wrap-distance-bottom:0;mso-position-horizontal:absolute;mso-position-horizontal-relative:text;mso-position-vertical:absolute;mso-position-vertical-relative:text;v-text-anchor:top" o:gfxdata="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" stroked="f">
+                <v:textbox style="mso-fit-shape-to-text:t" inset="0,0,0,0">
+                  <w:txbxContent>
+                    <w:p>
+                      <w:pPr>
+                        <w:pStyle w:val="Caption"/>
+                        <w:jc w:val="center"/>
+                        <w:rPr>
+                          <w:noProof/>
+                          <w:color w:val="auto"/>
+                          <w:sz w:val="24"/>
+                          <w:u w:val="single"/>
+                        </w:rPr>
+                      </w:pPr>
+                      <w:r>
+                        <w:rPr>
+                          <w:color w:val="auto"/>
+                        </w:rPr>
+                        <w:t xml:space="preserve">Figure </w:t>
+                      </w:r>
+                      <w:r>
+                        <w:rPr>
+                          <w:color w:val="auto"/>
+                        </w:rPr>
+                        <w:fldChar w:fldCharType="begin"/>
+                      </w:r>
+                      <w:r>
+                        <w:rPr>
+                          <w:color w:val="auto"/>
+                        </w:rPr>
+                        <w:instrText xml:space="preserve"> SEQ Figure \* ARABIC </w:instrText>
+                      </w:r>
+                      <w:r>
+                        <w:rPr>
+                          <w:color w:val="auto"/>
+                        </w:rPr>
+                        <w:fldChar w:fldCharType="separate"/>
+                      </w:r>
+                      <w:r>
+                        <w:rPr>
+                          <w:noProof/>
+                          <w:color w:val="auto"/>
+                        </w:rPr>
+                        <w:t>2</w:t>
+                      </w:r>
+                      <w:r>
+                        <w:rPr>
+                          <w:color w:val="auto"/>
+                        </w:rPr>
+                        <w:fldChar w:fldCharType="end"/>
+                      </w:r>
+                      <w:r>
+                        <w:rPr>
+                          <w:color w:val="auto"/>
+                        </w:rPr>
+                        <w:t xml:space="preserve"> Unit Cell</w:t>
+                      </w:r>
+                    </w:p>
+                  </w:txbxContent>
+                </v:textbox>
+              </v:shape>
+            </w:pict>
+          </mc:Fallback>
+        </mc:AlternateContent>
+      </w:r>
+    </w:p>
+    <w:p>
+      <w:pPr>
+        <w:ind w:left="720"/>
+      </w:pPr>
+    </w:p>
+    <w:p>
+      <w:pPr>
+        <w:ind w:left="720"/>
+      </w:pPr>
+    </w:p>
+    <w:p>
+      <w:pPr>
+        <w:ind w:left="720"/>
+      </w:pPr>
+    </w:p>
+    <w:p>
+      <w:pPr>
+        <w:ind w:left="720"/>
+      </w:pPr>
+    </w:p>
+    <w:p>
+      <w:pPr>
+        <w:ind w:left="720"/>
+      </w:pPr>
+    </w:p>
+    <w:p>
+      <w:pPr>
+        <w:ind w:left="720"/>
+      </w:pPr>
     </w:p>
     <w:p>
       <w:pPr>
@@ -1227,6 +3813,74 @@
           <w:b/>
         </w:rPr>
       </w:pPr>
+      <w:r>
+        <w:rPr>
+          <w:b/>
+          <w:noProof/>
+        </w:rPr>
+        <w:drawing>
+          <wp:anchor distT="0" distB="0" distL="114300" distR="114300" simplePos="0" relativeHeight="251661312" behindDoc="1" locked="0" layoutInCell="1" allowOverlap="1" wp14:anchorId="1CFA1D8B" wp14:editId="424C183E">
+            <wp:simplePos x="0" y="0"/>
+            <wp:positionH relativeFrom="margin">
+              <wp:align>center</wp:align>
+            </wp:positionH>
+            <wp:positionV relativeFrom="paragraph">
+              <wp:posOffset>353695</wp:posOffset>
+            </wp:positionV>
+            <wp:extent cx="4210050" cy="2943225"/>
+            <wp:effectExtent l="0" t="0" r="0" b="9525"/>
+            <wp:wrapTopAndBottom/>
+            <wp:docPr id="3" name="Picture 3"/>
+            <wp:cNvGraphicFramePr>
+              <a:graphicFrameLocks xmlns:a="http://schemas.openxmlformats.org/drawingml/2006/main" noChangeAspect="1"/>
+            </wp:cNvGraphicFramePr>
+            <a:graphic xmlns:a="http://schemas.openxmlformats.org/drawingml/2006/main">
+              <a:graphicData uri="http://schemas.openxmlformats.org/drawingml/2006/picture">
+                <pic:pic xmlns:pic="http://schemas.openxmlformats.org/drawingml/2006/picture">
+                  <pic:nvPicPr>
+                    <pic:cNvPr id="0" name="PML geometry.jpg"/>
+                    <pic:cNvPicPr/>
+                  </pic:nvPicPr>
+                  <pic:blipFill rotWithShape="1">
+                    <a:blip r:embed="rId10" cstate="print">
+                      <a:extLst>
+                        <a:ext uri="{28A0092B-C50C-407E-A947-70E740481C1C}">
+                          <a14:useLocalDpi xmlns:a14="http://schemas.microsoft.com/office/drawing/2010/main" val="0"/>
+                        </a:ext>
+                      </a:extLst>
+                    </a:blip>
+                    <a:srcRect l="14744" t="14365" r="14423" b="47371"/>
+                    <a:stretch/>
+                  </pic:blipFill>
+                  <pic:spPr bwMode="auto">
+                    <a:xfrm>
+                      <a:off x="0" y="0"/>
+                      <a:ext cx="4210050" cy="2943225"/>
+                    </a:xfrm>
+                    <a:prstGeom prst="rect">
+                      <a:avLst/>
+                    </a:prstGeom>
+                    <a:ln>
+                      <a:noFill/>
+                    </a:ln>
+                    <a:extLst>
+                      <a:ext uri="{53640926-AAD7-44D8-BBD7-CCE9431645EC}">
+                        <a14:shadowObscured xmlns:a14="http://schemas.microsoft.com/office/drawing/2010/main"/>
+                      </a:ext>
+                    </a:extLst>
+                  </pic:spPr>
+                </pic:pic>
+              </a:graphicData>
+            </a:graphic>
+            <wp14:sizeRelH relativeFrom="page">
+              <wp14:pctWidth>0</wp14:pctWidth>
+            </wp14:sizeRelH>
+            <wp14:sizeRelV relativeFrom="page">
+              <wp14:pctHeight>0</wp14:pctHeight>
+            </wp14:sizeRelV>
+          </wp:anchor>
+        </w:drawing>
+      </w:r>
       <w:r>
         <w:rPr>
           <w:b/>
@@ -1510,8 +4164,308 @@
       </w:rPr>
     </w:lvl>
   </w:abstractNum>
+  <w:abstractNum w:abstractNumId="1">
+    <w:nsid w:val="27CF5E10"/>
+    <w:multiLevelType w:val="hybridMultilevel"/>
+    <w:tmpl w:val="A298157A"/>
+    <w:lvl w:ilvl="0" w:tplc="04090001">
+      <w:start w:val="1"/>
+      <w:numFmt w:val="bullet"/>
+      <w:lvlText w:val=""/>
+      <w:lvlJc w:val="left"/>
+      <w:pPr>
+        <w:ind w:left="1440" w:hanging="360"/>
+      </w:pPr>
+      <w:rPr>
+        <w:rFonts w:ascii="Symbol" w:hAnsi="Symbol" w:hint="default"/>
+      </w:rPr>
+    </w:lvl>
+    <w:lvl w:ilvl="1" w:tplc="04090003" w:tentative="1">
+      <w:start w:val="1"/>
+      <w:numFmt w:val="bullet"/>
+      <w:lvlText w:val="o"/>
+      <w:lvlJc w:val="left"/>
+      <w:pPr>
+        <w:ind w:left="2160" w:hanging="360"/>
+      </w:pPr>
+      <w:rPr>
+        <w:rFonts w:ascii="Courier New" w:hAnsi="Courier New" w:cs="Courier New" w:hint="default"/>
+      </w:rPr>
+    </w:lvl>
+    <w:lvl w:ilvl="2" w:tplc="04090005" w:tentative="1">
+      <w:start w:val="1"/>
+      <w:numFmt w:val="bullet"/>
+      <w:lvlText w:val=""/>
+      <w:lvlJc w:val="left"/>
+      <w:pPr>
+        <w:ind w:left="2880" w:hanging="360"/>
+      </w:pPr>
+      <w:rPr>
+        <w:rFonts w:ascii="Wingdings" w:hAnsi="Wingdings" w:hint="default"/>
+      </w:rPr>
+    </w:lvl>
+    <w:lvl w:ilvl="3" w:tplc="04090001" w:tentative="1">
+      <w:start w:val="1"/>
+      <w:numFmt w:val="bullet"/>
+      <w:lvlText w:val=""/>
+      <w:lvlJc w:val="left"/>
+      <w:pPr>
+        <w:ind w:left="3600" w:hanging="360"/>
+      </w:pPr>
+      <w:rPr>
+        <w:rFonts w:ascii="Symbol" w:hAnsi="Symbol" w:hint="default"/>
+      </w:rPr>
+    </w:lvl>
+    <w:lvl w:ilvl="4" w:tplc="04090003" w:tentative="1">
+      <w:start w:val="1"/>
+      <w:numFmt w:val="bullet"/>
+      <w:lvlText w:val="o"/>
+      <w:lvlJc w:val="left"/>
+      <w:pPr>
+        <w:ind w:left="4320" w:hanging="360"/>
+      </w:pPr>
+      <w:rPr>
+        <w:rFonts w:ascii="Courier New" w:hAnsi="Courier New" w:cs="Courier New" w:hint="default"/>
+      </w:rPr>
+    </w:lvl>
+    <w:lvl w:ilvl="5" w:tplc="04090005" w:tentative="1">
+      <w:start w:val="1"/>
+      <w:numFmt w:val="bullet"/>
+      <w:lvlText w:val=""/>
+      <w:lvlJc w:val="left"/>
+      <w:pPr>
+        <w:ind w:left="5040" w:hanging="360"/>
+      </w:pPr>
+      <w:rPr>
+        <w:rFonts w:ascii="Wingdings" w:hAnsi="Wingdings" w:hint="default"/>
+      </w:rPr>
+    </w:lvl>
+    <w:lvl w:ilvl="6" w:tplc="04090001" w:tentative="1">
+      <w:start w:val="1"/>
+      <w:numFmt w:val="bullet"/>
+      <w:lvlText w:val=""/>
+      <w:lvlJc w:val="left"/>
+      <w:pPr>
+        <w:ind w:left="5760" w:hanging="360"/>
+      </w:pPr>
+      <w:rPr>
+        <w:rFonts w:ascii="Symbol" w:hAnsi="Symbol" w:hint="default"/>
+      </w:rPr>
+    </w:lvl>
+    <w:lvl w:ilvl="7" w:tplc="04090003" w:tentative="1">
+      <w:start w:val="1"/>
+      <w:numFmt w:val="bullet"/>
+      <w:lvlText w:val="o"/>
+      <w:lvlJc w:val="left"/>
+      <w:pPr>
+        <w:ind w:left="6480" w:hanging="360"/>
+      </w:pPr>
+      <w:rPr>
+        <w:rFonts w:ascii="Courier New" w:hAnsi="Courier New" w:cs="Courier New" w:hint="default"/>
+      </w:rPr>
+    </w:lvl>
+    <w:lvl w:ilvl="8" w:tplc="04090005" w:tentative="1">
+      <w:start w:val="1"/>
+      <w:numFmt w:val="bullet"/>
+      <w:lvlText w:val=""/>
+      <w:lvlJc w:val="left"/>
+      <w:pPr>
+        <w:ind w:left="7200" w:hanging="360"/>
+      </w:pPr>
+      <w:rPr>
+        <w:rFonts w:ascii="Wingdings" w:hAnsi="Wingdings" w:hint="default"/>
+      </w:rPr>
+    </w:lvl>
+  </w:abstractNum>
+  <w:abstractNum w:abstractNumId="2">
+    <w:nsid w:val="3C141563"/>
+    <w:multiLevelType w:val="hybridMultilevel"/>
+    <w:tmpl w:val="5E5C46AC"/>
+    <w:lvl w:ilvl="0" w:tplc="86002720">
+      <w:start w:val="1"/>
+      <w:numFmt w:val="decimal"/>
+      <w:lvlText w:val="%1.)"/>
+      <w:lvlJc w:val="right"/>
+      <w:pPr>
+        <w:ind w:left="1440" w:hanging="360"/>
+      </w:pPr>
+      <w:rPr>
+        <w:rFonts w:ascii="Cambria" w:hAnsi="Cambria" w:hint="default"/>
+      </w:rPr>
+    </w:lvl>
+    <w:lvl w:ilvl="1" w:tplc="04090019">
+      <w:start w:val="1"/>
+      <w:numFmt w:val="lowerLetter"/>
+      <w:lvlText w:val="%2."/>
+      <w:lvlJc w:val="left"/>
+      <w:pPr>
+        <w:ind w:left="1440" w:hanging="360"/>
+      </w:pPr>
+    </w:lvl>
+    <w:lvl w:ilvl="2" w:tplc="0409001B" w:tentative="1">
+      <w:start w:val="1"/>
+      <w:numFmt w:val="lowerRoman"/>
+      <w:lvlText w:val="%3."/>
+      <w:lvlJc w:val="right"/>
+      <w:pPr>
+        <w:ind w:left="2160" w:hanging="180"/>
+      </w:pPr>
+    </w:lvl>
+    <w:lvl w:ilvl="3" w:tplc="0409000F" w:tentative="1">
+      <w:start w:val="1"/>
+      <w:numFmt w:val="decimal"/>
+      <w:lvlText w:val="%4."/>
+      <w:lvlJc w:val="left"/>
+      <w:pPr>
+        <w:ind w:left="2880" w:hanging="360"/>
+      </w:pPr>
+    </w:lvl>
+    <w:lvl w:ilvl="4" w:tplc="04090019" w:tentative="1">
+      <w:start w:val="1"/>
+      <w:numFmt w:val="lowerLetter"/>
+      <w:lvlText w:val="%5."/>
+      <w:lvlJc w:val="left"/>
+      <w:pPr>
+        <w:ind w:left="3600" w:hanging="360"/>
+      </w:pPr>
+    </w:lvl>
+    <w:lvl w:ilvl="5" w:tplc="0409001B" w:tentative="1">
+      <w:start w:val="1"/>
+      <w:numFmt w:val="lowerRoman"/>
+      <w:lvlText w:val="%6."/>
+      <w:lvlJc w:val="right"/>
+      <w:pPr>
+        <w:ind w:left="4320" w:hanging="180"/>
+      </w:pPr>
+    </w:lvl>
+    <w:lvl w:ilvl="6" w:tplc="0409000F" w:tentative="1">
+      <w:start w:val="1"/>
+      <w:numFmt w:val="decimal"/>
+      <w:lvlText w:val="%7."/>
+      <w:lvlJc w:val="left"/>
+      <w:pPr>
+        <w:ind w:left="5040" w:hanging="360"/>
+      </w:pPr>
+    </w:lvl>
+    <w:lvl w:ilvl="7" w:tplc="04090019" w:tentative="1">
+      <w:start w:val="1"/>
+      <w:numFmt w:val="lowerLetter"/>
+      <w:lvlText w:val="%8."/>
+      <w:lvlJc w:val="left"/>
+      <w:pPr>
+        <w:ind w:left="5760" w:hanging="360"/>
+      </w:pPr>
+    </w:lvl>
+    <w:lvl w:ilvl="8" w:tplc="0409001B" w:tentative="1">
+      <w:start w:val="1"/>
+      <w:numFmt w:val="lowerRoman"/>
+      <w:lvlText w:val="%9."/>
+      <w:lvlJc w:val="right"/>
+      <w:pPr>
+        <w:ind w:left="6480" w:hanging="180"/>
+      </w:pPr>
+    </w:lvl>
+  </w:abstractNum>
+  <w:abstractNum w:abstractNumId="3">
+    <w:nsid w:val="40CE5D82"/>
+    <w:multiLevelType w:val="hybridMultilevel"/>
+    <w:tmpl w:val="289E91E6"/>
+    <w:lvl w:ilvl="0" w:tplc="C57A8A06">
+      <w:start w:val="1"/>
+      <w:numFmt w:val="lowerLetter"/>
+      <w:lvlText w:val="%1."/>
+      <w:lvlJc w:val="left"/>
+      <w:pPr>
+        <w:ind w:left="1440" w:hanging="360"/>
+      </w:pPr>
+      <w:rPr>
+        <w:rFonts w:hint="default"/>
+      </w:rPr>
+    </w:lvl>
+    <w:lvl w:ilvl="1" w:tplc="04090019">
+      <w:start w:val="1"/>
+      <w:numFmt w:val="lowerLetter"/>
+      <w:lvlText w:val="%2."/>
+      <w:lvlJc w:val="left"/>
+      <w:pPr>
+        <w:ind w:left="1440" w:hanging="360"/>
+      </w:pPr>
+    </w:lvl>
+    <w:lvl w:ilvl="2" w:tplc="0409001B" w:tentative="1">
+      <w:start w:val="1"/>
+      <w:numFmt w:val="lowerRoman"/>
+      <w:lvlText w:val="%3."/>
+      <w:lvlJc w:val="right"/>
+      <w:pPr>
+        <w:ind w:left="2160" w:hanging="180"/>
+      </w:pPr>
+    </w:lvl>
+    <w:lvl w:ilvl="3" w:tplc="0409000F" w:tentative="1">
+      <w:start w:val="1"/>
+      <w:numFmt w:val="decimal"/>
+      <w:lvlText w:val="%4."/>
+      <w:lvlJc w:val="left"/>
+      <w:pPr>
+        <w:ind w:left="2880" w:hanging="360"/>
+      </w:pPr>
+    </w:lvl>
+    <w:lvl w:ilvl="4" w:tplc="04090019" w:tentative="1">
+      <w:start w:val="1"/>
+      <w:numFmt w:val="lowerLetter"/>
+      <w:lvlText w:val="%5."/>
+      <w:lvlJc w:val="left"/>
+      <w:pPr>
+        <w:ind w:left="3600" w:hanging="360"/>
+      </w:pPr>
+    </w:lvl>
+    <w:lvl w:ilvl="5" w:tplc="0409001B" w:tentative="1">
+      <w:start w:val="1"/>
+      <w:numFmt w:val="lowerRoman"/>
+      <w:lvlText w:val="%6."/>
+      <w:lvlJc w:val="right"/>
+      <w:pPr>
+        <w:ind w:left="4320" w:hanging="180"/>
+      </w:pPr>
+    </w:lvl>
+    <w:lvl w:ilvl="6" w:tplc="0409000F" w:tentative="1">
+      <w:start w:val="1"/>
+      <w:numFmt w:val="decimal"/>
+      <w:lvlText w:val="%7."/>
+      <w:lvlJc w:val="left"/>
+      <w:pPr>
+        <w:ind w:left="5040" w:hanging="360"/>
+      </w:pPr>
+    </w:lvl>
+    <w:lvl w:ilvl="7" w:tplc="04090019" w:tentative="1">
+      <w:start w:val="1"/>
+      <w:numFmt w:val="lowerLetter"/>
+      <w:lvlText w:val="%8."/>
+      <w:lvlJc w:val="left"/>
+      <w:pPr>
+        <w:ind w:left="5760" w:hanging="360"/>
+      </w:pPr>
+    </w:lvl>
+    <w:lvl w:ilvl="8" w:tplc="0409001B" w:tentative="1">
+      <w:start w:val="1"/>
+      <w:numFmt w:val="lowerRoman"/>
+      <w:lvlText w:val="%9."/>
+      <w:lvlJc w:val="right"/>
+      <w:pPr>
+        <w:ind w:left="6480" w:hanging="180"/>
+      </w:pPr>
+    </w:lvl>
+  </w:abstractNum>
   <w:num w:numId="1">
     <w:abstractNumId w:val="0"/>
+  </w:num>
+  <w:num w:numId="2">
+    <w:abstractNumId w:val="1"/>
+  </w:num>
+  <w:num w:numId="3">
+    <w:abstractNumId w:val="2"/>
+  </w:num>
+  <w:num w:numId="4">
+    <w:abstractNumId w:val="3"/>
   </w:num>
 </w:numbering>
 </file>
@@ -1676,7 +4630,6 @@
   <w:style w:type="character" w:default="1" w:styleId="DefaultParagraphFont">
     <w:name w:val="Default Paragraph Font"/>
     <w:uiPriority w:val="1"/>
-    <w:semiHidden/>
     <w:unhideWhenUsed/>
   </w:style>
   <w:style w:type="table" w:default="1" w:styleId="TableNormal">
@@ -1930,7 +4883,6 @@
   <w:style w:type="character" w:default="1" w:styleId="DefaultParagraphFont">
     <w:name w:val="Default Paragraph Font"/>
     <w:uiPriority w:val="1"/>
-    <w:semiHidden/>
     <w:unhideWhenUsed/>
   </w:style>
   <w:style w:type="table" w:default="1" w:styleId="TableNormal">
@@ -2307,4 +5259,16 @@
   <a:objectDefaults/>
   <a:extraClrSchemeLst/>
 </a:theme>
+</file>
+
+<file path=customXml/item1.xml><?xml version="1.0" encoding="utf-8"?>
+<b:Sources xmlns:b="http://schemas.openxmlformats.org/officeDocument/2006/bibliography" xmlns="http://schemas.openxmlformats.org/officeDocument/2006/bibliography" SelectedStyle="\APA.XSL" StyleName="APA"/>
+</file>
+
+<file path=customXml/itemProps1.xml><?xml version="1.0" encoding="utf-8"?>
+<ds:datastoreItem xmlns:ds="http://schemas.openxmlformats.org/officeDocument/2006/customXml" ds:itemID="{07BF98B5-E051-4650-9803-285F89D6F887}">
+  <ds:schemaRefs>
+    <ds:schemaRef ds:uri="http://schemas.openxmlformats.org/officeDocument/2006/bibliography"/>
+  </ds:schemaRefs>
+</ds:datastoreItem>
 </file>
</xml_diff>

<commit_message>
last equation for the night
</commit_message>
<xml_diff>
--- a/Project1 Paper.docx
+++ b/Project1 Paper.docx
@@ -31,7 +31,39 @@
           <w:i/>
           <w:sz w:val="28"/>
         </w:rPr>
-        <w:t>Authors: Adedayo Lawal and Blake Levy</w:t>
+        <w:t xml:space="preserve">Authors: </w:t>
+      </w:r>
+      <w:proofErr w:type="spellStart"/>
+      <w:r>
+        <w:rPr>
+          <w:i/>
+          <w:sz w:val="28"/>
+        </w:rPr>
+        <w:t>Adedayo</w:t>
+      </w:r>
+      <w:proofErr w:type="spellEnd"/>
+      <w:r>
+        <w:rPr>
+          <w:i/>
+          <w:sz w:val="28"/>
+        </w:rPr>
+        <w:t xml:space="preserve"> </w:t>
+      </w:r>
+      <w:proofErr w:type="spellStart"/>
+      <w:r>
+        <w:rPr>
+          <w:i/>
+          <w:sz w:val="28"/>
+        </w:rPr>
+        <w:t>Lawal</w:t>
+      </w:r>
+      <w:proofErr w:type="spellEnd"/>
+      <w:r>
+        <w:rPr>
+          <w:i/>
+          <w:sz w:val="28"/>
+        </w:rPr>
+        <w:t xml:space="preserve"> and Blake Levy</w:t>
       </w:r>
     </w:p>
     <w:p>
@@ -471,9 +503,11 @@
       <w:r>
         <w:t>As a result of this current source, the only nonzero electric field component was in the direction of the current source</w:t>
       </w:r>
+      <w:proofErr w:type="gramStart"/>
       <w:r>
         <w:t xml:space="preserve">, </w:t>
       </w:r>
+      <w:proofErr w:type="gramEnd"/>
       <m:oMath>
         <m:sSub>
           <m:sSubPr>
@@ -1320,9 +1354,11 @@
       <w:r>
         <w:t xml:space="preserve">, update equations </w:t>
       </w:r>
+      <w:proofErr w:type="gramStart"/>
       <w:r>
         <w:t xml:space="preserve">for </w:t>
       </w:r>
+      <w:proofErr w:type="gramEnd"/>
       <m:oMath>
         <m:sSub>
           <m:sSubPr>
@@ -1479,8 +1515,13 @@
         </m:sSub>
       </m:oMath>
       <w:r>
-        <w:t xml:space="preserve"> and </w:t>
-      </w:r>
+        <w:t xml:space="preserve"> </w:t>
+      </w:r>
+      <w:proofErr w:type="gramStart"/>
+      <w:r>
+        <w:t xml:space="preserve">and </w:t>
+      </w:r>
+      <w:proofErr w:type="gramEnd"/>
       <m:oMath>
         <m:sSub>
           <m:sSubPr>
@@ -1551,9 +1592,11 @@
       <w:r>
         <w:t>The update equations used in the “leap-frog” technique can also provide a necessary condition that relates the time-step</w:t>
       </w:r>
+      <w:proofErr w:type="gramStart"/>
       <w:r>
         <w:t xml:space="preserve">, </w:t>
       </w:r>
+      <w:proofErr w:type="gramEnd"/>
       <m:oMath>
         <m:r>
           <w:rPr>
@@ -3526,7 +3569,12 @@
         <w:t xml:space="preserve"> </w:t>
       </w:r>
       <w:r>
-        <w:t xml:space="preserve">can now be used for the update equation (2.1.1a) with an appropriate value of permittivity. </w:t>
+        <w:t>can now be used for the update equation (2.1.1a) with an appropriate value of permittivi</w:t>
+      </w:r>
+      <w:bookmarkStart w:id="0" w:name="_GoBack"/>
+      <w:bookmarkEnd w:id="0"/>
+      <w:r>
+        <w:t xml:space="preserve">ty. </w:t>
       </w:r>
     </w:p>
     <w:p>
@@ -3721,6 +3769,445 @@
       <w:pPr>
         <w:ind w:left="720"/>
       </w:pPr>
+      <m:oMathPara>
+        <m:oMathParaPr>
+          <m:jc m:val="right"/>
+        </m:oMathParaPr>
+        <m:oMath>
+          <m:f>
+            <m:fPr>
+              <m:ctrlPr>
+                <w:rPr>
+                  <w:rFonts w:ascii="Cambria Math" w:hAnsi="Cambria Math"/>
+                  <w:i/>
+                </w:rPr>
+              </m:ctrlPr>
+            </m:fPr>
+            <m:num>
+              <m:sSub>
+                <m:sSubPr>
+                  <m:ctrlPr>
+                    <w:rPr>
+                      <w:rFonts w:ascii="Cambria Math" w:hAnsi="Cambria Math"/>
+                      <w:i/>
+                    </w:rPr>
+                  </m:ctrlPr>
+                </m:sSubPr>
+                <m:e>
+                  <m:r>
+                    <w:rPr>
+                      <w:rFonts w:ascii="Cambria Math" w:hAnsi="Cambria Math"/>
+                    </w:rPr>
+                    <m:t>Hz</m:t>
+                  </m:r>
+                </m:e>
+                <m:sub>
+                  <m:r>
+                    <w:rPr>
+                      <w:rFonts w:ascii="Cambria Math" w:hAnsi="Cambria Math"/>
+                    </w:rPr>
+                    <m:t>i+</m:t>
+                  </m:r>
+                  <m:f>
+                    <m:fPr>
+                      <m:ctrlPr>
+                        <w:rPr>
+                          <w:rFonts w:ascii="Cambria Math" w:hAnsi="Cambria Math"/>
+                          <w:i/>
+                        </w:rPr>
+                      </m:ctrlPr>
+                    </m:fPr>
+                    <m:num>
+                      <m:r>
+                        <w:rPr>
+                          <w:rFonts w:ascii="Cambria Math" w:hAnsi="Cambria Math"/>
+                        </w:rPr>
+                        <m:t>1</m:t>
+                      </m:r>
+                    </m:num>
+                    <m:den>
+                      <m:r>
+                        <w:rPr>
+                          <w:rFonts w:ascii="Cambria Math" w:hAnsi="Cambria Math"/>
+                        </w:rPr>
+                        <m:t>2</m:t>
+                      </m:r>
+                    </m:den>
+                  </m:f>
+                  <m:r>
+                    <w:rPr>
+                      <w:rFonts w:ascii="Cambria Math" w:hAnsi="Cambria Math"/>
+                    </w:rPr>
+                    <m:t>,j</m:t>
+                  </m:r>
+                </m:sub>
+              </m:sSub>
+              <m:r>
+                <w:rPr>
+                  <w:rFonts w:ascii="Cambria Math" w:hAnsi="Cambria Math"/>
+                </w:rPr>
+                <m:t>-</m:t>
+              </m:r>
+              <m:sSub>
+                <m:sSubPr>
+                  <m:ctrlPr>
+                    <w:rPr>
+                      <w:rFonts w:ascii="Cambria Math" w:hAnsi="Cambria Math"/>
+                      <w:i/>
+                    </w:rPr>
+                  </m:ctrlPr>
+                </m:sSubPr>
+                <m:e>
+                  <m:r>
+                    <w:rPr>
+                      <w:rFonts w:ascii="Cambria Math" w:hAnsi="Cambria Math"/>
+                    </w:rPr>
+                    <m:t>Hz</m:t>
+                  </m:r>
+                </m:e>
+                <m:sub>
+                  <m:r>
+                    <w:rPr>
+                      <w:rFonts w:ascii="Cambria Math" w:hAnsi="Cambria Math"/>
+                    </w:rPr>
+                    <m:t>i-</m:t>
+                  </m:r>
+                  <m:f>
+                    <m:fPr>
+                      <m:ctrlPr>
+                        <w:rPr>
+                          <w:rFonts w:ascii="Cambria Math" w:hAnsi="Cambria Math"/>
+                          <w:i/>
+                        </w:rPr>
+                      </m:ctrlPr>
+                    </m:fPr>
+                    <m:num>
+                      <m:r>
+                        <w:rPr>
+                          <w:rFonts w:ascii="Cambria Math" w:hAnsi="Cambria Math"/>
+                        </w:rPr>
+                        <m:t>1</m:t>
+                      </m:r>
+                    </m:num>
+                    <m:den>
+                      <m:r>
+                        <w:rPr>
+                          <w:rFonts w:ascii="Cambria Math" w:hAnsi="Cambria Math"/>
+                        </w:rPr>
+                        <m:t>2</m:t>
+                      </m:r>
+                    </m:den>
+                  </m:f>
+                  <m:r>
+                    <w:rPr>
+                      <w:rFonts w:ascii="Cambria Math" w:hAnsi="Cambria Math"/>
+                    </w:rPr>
+                    <m:t>,j</m:t>
+                  </m:r>
+                </m:sub>
+              </m:sSub>
+            </m:num>
+            <m:den>
+              <m:r>
+                <w:rPr>
+                  <w:rFonts w:ascii="Cambria Math" w:hAnsi="Cambria Math"/>
+                </w:rPr>
+                <m:t>∆y</m:t>
+              </m:r>
+            </m:den>
+          </m:f>
+          <m:r>
+            <w:rPr>
+              <w:rFonts w:ascii="Cambria Math" w:hAnsi="Cambria Math"/>
+            </w:rPr>
+            <m:t>+</m:t>
+          </m:r>
+          <m:f>
+            <m:fPr>
+              <m:ctrlPr>
+                <w:rPr>
+                  <w:rFonts w:ascii="Cambria Math" w:hAnsi="Cambria Math"/>
+                  <w:i/>
+                </w:rPr>
+              </m:ctrlPr>
+            </m:fPr>
+            <m:num>
+              <m:sSub>
+                <m:sSubPr>
+                  <m:ctrlPr>
+                    <w:rPr>
+                      <w:rFonts w:ascii="Cambria Math" w:hAnsi="Cambria Math"/>
+                      <w:i/>
+                    </w:rPr>
+                  </m:ctrlPr>
+                </m:sSubPr>
+                <m:e>
+                  <m:r>
+                    <w:rPr>
+                      <w:rFonts w:ascii="Cambria Math" w:hAnsi="Cambria Math"/>
+                    </w:rPr>
+                    <m:t>Hy</m:t>
+                  </m:r>
+                </m:e>
+                <m:sub>
+                  <m:r>
+                    <w:rPr>
+                      <w:rFonts w:ascii="Cambria Math" w:hAnsi="Cambria Math"/>
+                    </w:rPr>
+                    <m:t>i,j+</m:t>
+                  </m:r>
+                  <m:f>
+                    <m:fPr>
+                      <m:ctrlPr>
+                        <w:rPr>
+                          <w:rFonts w:ascii="Cambria Math" w:hAnsi="Cambria Math"/>
+                          <w:i/>
+                        </w:rPr>
+                      </m:ctrlPr>
+                    </m:fPr>
+                    <m:num>
+                      <m:r>
+                        <w:rPr>
+                          <w:rFonts w:ascii="Cambria Math" w:hAnsi="Cambria Math"/>
+                        </w:rPr>
+                        <m:t>1</m:t>
+                      </m:r>
+                    </m:num>
+                    <m:den>
+                      <m:r>
+                        <w:rPr>
+                          <w:rFonts w:ascii="Cambria Math" w:hAnsi="Cambria Math"/>
+                        </w:rPr>
+                        <m:t>2</m:t>
+                      </m:r>
+                    </m:den>
+                  </m:f>
+                </m:sub>
+              </m:sSub>
+              <m:r>
+                <w:rPr>
+                  <w:rFonts w:ascii="Cambria Math" w:hAnsi="Cambria Math"/>
+                </w:rPr>
+                <m:t>-</m:t>
+              </m:r>
+              <m:sSub>
+                <m:sSubPr>
+                  <m:ctrlPr>
+                    <w:rPr>
+                      <w:rFonts w:ascii="Cambria Math" w:hAnsi="Cambria Math"/>
+                      <w:i/>
+                    </w:rPr>
+                  </m:ctrlPr>
+                </m:sSubPr>
+                <m:e>
+                  <m:r>
+                    <w:rPr>
+                      <w:rFonts w:ascii="Cambria Math" w:hAnsi="Cambria Math"/>
+                    </w:rPr>
+                    <m:t>Hy</m:t>
+                  </m:r>
+                </m:e>
+                <m:sub>
+                  <m:r>
+                    <w:rPr>
+                      <w:rFonts w:ascii="Cambria Math" w:hAnsi="Cambria Math"/>
+                    </w:rPr>
+                    <m:t>i,j-</m:t>
+                  </m:r>
+                  <m:f>
+                    <m:fPr>
+                      <m:ctrlPr>
+                        <w:rPr>
+                          <w:rFonts w:ascii="Cambria Math" w:hAnsi="Cambria Math"/>
+                          <w:i/>
+                        </w:rPr>
+                      </m:ctrlPr>
+                    </m:fPr>
+                    <m:num>
+                      <m:r>
+                        <w:rPr>
+                          <w:rFonts w:ascii="Cambria Math" w:hAnsi="Cambria Math"/>
+                        </w:rPr>
+                        <m:t>1</m:t>
+                      </m:r>
+                    </m:num>
+                    <m:den>
+                      <m:r>
+                        <w:rPr>
+                          <w:rFonts w:ascii="Cambria Math" w:hAnsi="Cambria Math"/>
+                        </w:rPr>
+                        <m:t>2</m:t>
+                      </m:r>
+                    </m:den>
+                  </m:f>
+                </m:sub>
+              </m:sSub>
+            </m:num>
+            <m:den>
+              <m:r>
+                <w:rPr>
+                  <w:rFonts w:ascii="Cambria Math" w:hAnsi="Cambria Math"/>
+                </w:rPr>
+                <m:t>∆z</m:t>
+              </m:r>
+            </m:den>
+          </m:f>
+          <m:r>
+            <w:rPr>
+              <w:rFonts w:ascii="Cambria Math" w:hAnsi="Cambria Math"/>
+            </w:rPr>
+            <m:t xml:space="preserve">= </m:t>
+          </m:r>
+          <m:f>
+            <m:fPr>
+              <m:ctrlPr>
+                <w:rPr>
+                  <w:rFonts w:ascii="Cambria Math" w:hAnsi="Cambria Math"/>
+                  <w:i/>
+                </w:rPr>
+              </m:ctrlPr>
+            </m:fPr>
+            <m:num>
+              <m:r>
+                <w:rPr>
+                  <w:rFonts w:ascii="Cambria Math" w:hAnsi="Cambria Math"/>
+                </w:rPr>
+                <m:t>∂</m:t>
+              </m:r>
+            </m:num>
+            <m:den>
+              <m:r>
+                <w:rPr>
+                  <w:rFonts w:ascii="Cambria Math" w:hAnsi="Cambria Math"/>
+                </w:rPr>
+                <m:t>∂t</m:t>
+              </m:r>
+            </m:den>
+          </m:f>
+          <m:r>
+            <w:rPr>
+              <w:rFonts w:ascii="Cambria Math" w:hAnsi="Cambria Math"/>
+            </w:rPr>
+            <m:t xml:space="preserve"> </m:t>
+          </m:r>
+          <m:f>
+            <m:fPr>
+              <m:ctrlPr>
+                <w:rPr>
+                  <w:rFonts w:ascii="Cambria Math" w:hAnsi="Cambria Math"/>
+                  <w:i/>
+                </w:rPr>
+              </m:ctrlPr>
+            </m:fPr>
+            <m:num>
+              <m:sSub>
+                <m:sSubPr>
+                  <m:ctrlPr>
+                    <w:rPr>
+                      <w:rFonts w:ascii="Cambria Math" w:hAnsi="Cambria Math"/>
+                      <w:i/>
+                    </w:rPr>
+                  </m:ctrlPr>
+                </m:sSubPr>
+                <m:e>
+                  <m:r>
+                    <w:rPr>
+                      <w:rFonts w:ascii="Cambria Math" w:hAnsi="Cambria Math"/>
+                    </w:rPr>
+                    <m:t>ε</m:t>
+                  </m:r>
+                </m:e>
+                <m:sub>
+                  <m:r>
+                    <w:rPr>
+                      <w:rFonts w:ascii="Cambria Math" w:hAnsi="Cambria Math"/>
+                    </w:rPr>
+                    <m:t>o</m:t>
+                  </m:r>
+                </m:sub>
+              </m:sSub>
+              <m:r>
+                <w:rPr>
+                  <w:rFonts w:ascii="Cambria Math" w:hAnsi="Cambria Math"/>
+                </w:rPr>
+                <m:t xml:space="preserve">+ </m:t>
+              </m:r>
+              <m:sSub>
+                <m:sSubPr>
+                  <m:ctrlPr>
+                    <w:rPr>
+                      <w:rFonts w:ascii="Cambria Math" w:hAnsi="Cambria Math"/>
+                      <w:i/>
+                    </w:rPr>
+                  </m:ctrlPr>
+                </m:sSubPr>
+                <m:e>
+                  <m:r>
+                    <w:rPr>
+                      <w:rFonts w:ascii="Cambria Math" w:hAnsi="Cambria Math"/>
+                    </w:rPr>
+                    <m:t>ε</m:t>
+                  </m:r>
+                </m:e>
+                <m:sub>
+                  <m:r>
+                    <w:rPr>
+                      <w:rFonts w:ascii="Cambria Math" w:hAnsi="Cambria Math"/>
+                    </w:rPr>
+                    <m:t>1</m:t>
+                  </m:r>
+                </m:sub>
+              </m:sSub>
+            </m:num>
+            <m:den>
+              <m:r>
+                <w:rPr>
+                  <w:rFonts w:ascii="Cambria Math" w:hAnsi="Cambria Math"/>
+                </w:rPr>
+                <m:t>2</m:t>
+              </m:r>
+            </m:den>
+          </m:f>
+          <m:r>
+            <w:rPr>
+              <w:rFonts w:ascii="Cambria Math" w:hAnsi="Cambria Math"/>
+            </w:rPr>
+            <m:t xml:space="preserve"> </m:t>
+          </m:r>
+          <m:sSub>
+            <m:sSubPr>
+              <m:ctrlPr>
+                <w:rPr>
+                  <w:rFonts w:ascii="Cambria Math" w:hAnsi="Cambria Math"/>
+                  <w:i/>
+                </w:rPr>
+              </m:ctrlPr>
+            </m:sSubPr>
+            <m:e>
+              <m:r>
+                <w:rPr>
+                  <w:rFonts w:ascii="Cambria Math" w:hAnsi="Cambria Math"/>
+                </w:rPr>
+                <m:t>E</m:t>
+              </m:r>
+            </m:e>
+            <m:sub>
+              <m:r>
+                <w:rPr>
+                  <w:rFonts w:ascii="Cambria Math" w:hAnsi="Cambria Math"/>
+                </w:rPr>
+                <m:t>i,j</m:t>
+              </m:r>
+            </m:sub>
+          </m:sSub>
+          <m:r>
+            <w:rPr>
+              <w:rFonts w:ascii="Cambria Math" w:hAnsi="Cambria Math"/>
+            </w:rPr>
+            <m:t xml:space="preserve">                (2.3.1)</m:t>
+          </m:r>
+        </m:oMath>
+      </m:oMathPara>
     </w:p>
     <w:p>
       <w:pPr>
@@ -3994,7 +4481,15 @@
         </w:numPr>
       </w:pPr>
       <w:r>
-        <w:t>Kane Yee, "Numerical solution of initial boundary value problems involving maxwell's equations in isotropic media," </w:t>
+        <w:t xml:space="preserve">Kane Yee, "Numerical solution of initial boundary value problems involving </w:t>
+      </w:r>
+      <w:proofErr w:type="spellStart"/>
+      <w:r>
+        <w:t>maxwell's</w:t>
+      </w:r>
+      <w:proofErr w:type="spellEnd"/>
+      <w:r>
+        <w:t xml:space="preserve"> equations in isotropic media," </w:t>
       </w:r>
       <w:r>
         <w:rPr>
@@ -4008,7 +4503,14 @@
       </w:r>
       <w:r>
         <w:br/>
-        <w:t>doi: 10.1109/TAP.1966.1138693</w:t>
+      </w:r>
+      <w:proofErr w:type="spellStart"/>
+      <w:r>
+        <w:t>doi</w:t>
+      </w:r>
+      <w:proofErr w:type="spellEnd"/>
+      <w:r>
+        <w:t>: 10.1109/TAP.1966.1138693</w:t>
       </w:r>
     </w:p>
     <w:p>
@@ -4025,11 +4527,33 @@
           <w:numId w:val="5"/>
         </w:numPr>
       </w:pPr>
+      <w:proofErr w:type="spellStart"/>
       <w:r>
         <w:rPr>
           <w:shd w:val="clear" w:color="auto" w:fill="FFFFFF"/>
         </w:rPr>
-        <w:t>Taflove, Allen, and Susan C. Hagness.</w:t>
+        <w:t>Taflove</w:t>
+      </w:r>
+      <w:proofErr w:type="spellEnd"/>
+      <w:r>
+        <w:rPr>
+          <w:shd w:val="clear" w:color="auto" w:fill="FFFFFF"/>
+        </w:rPr>
+        <w:t xml:space="preserve">, Allen, and Susan C. </w:t>
+      </w:r>
+      <w:proofErr w:type="spellStart"/>
+      <w:r>
+        <w:rPr>
+          <w:shd w:val="clear" w:color="auto" w:fill="FFFFFF"/>
+        </w:rPr>
+        <w:t>Hagness</w:t>
+      </w:r>
+      <w:proofErr w:type="spellEnd"/>
+      <w:r>
+        <w:rPr>
+          <w:shd w:val="clear" w:color="auto" w:fill="FFFFFF"/>
+        </w:rPr>
+        <w:t>.</w:t>
       </w:r>
       <w:r>
         <w:rPr>
@@ -4050,7 +4574,21 @@
         <w:rPr>
           <w:shd w:val="clear" w:color="auto" w:fill="FFFFFF"/>
         </w:rPr>
-        <w:t>. Boston: Artech House, 2005. Print.</w:t>
+        <w:t xml:space="preserve">. Boston: </w:t>
+      </w:r>
+      <w:proofErr w:type="spellStart"/>
+      <w:r>
+        <w:rPr>
+          <w:shd w:val="clear" w:color="auto" w:fill="FFFFFF"/>
+        </w:rPr>
+        <w:t>Artech</w:t>
+      </w:r>
+      <w:proofErr w:type="spellEnd"/>
+      <w:r>
+        <w:rPr>
+          <w:shd w:val="clear" w:color="auto" w:fill="FFFFFF"/>
+        </w:rPr>
+        <w:t xml:space="preserve"> House, 2005. Print.</w:t>
       </w:r>
     </w:p>
     <w:p>
@@ -4066,8 +4604,14 @@
           <w:numId w:val="5"/>
         </w:numPr>
       </w:pPr>
-      <w:r>
-        <w:t xml:space="preserve">Berenger, J. P., “A perfectly matched layer for the absorption of electromagnetic waves,” </w:t>
+      <w:proofErr w:type="spellStart"/>
+      <w:r>
+        <w:lastRenderedPageBreak/>
+        <w:t>Berenger</w:t>
+      </w:r>
+      <w:proofErr w:type="spellEnd"/>
+      <w:r>
+        <w:t xml:space="preserve">, J. P., “A perfectly matched layer for the absorption of electromagnetic waves,” </w:t>
       </w:r>
       <w:r>
         <w:rPr>
@@ -4081,8 +4625,6 @@
       <w:r>
         <w:t>185-200.</w:t>
       </w:r>
-      <w:bookmarkStart w:id="0" w:name="_GoBack"/>
-      <w:bookmarkEnd w:id="0"/>
     </w:p>
     <w:sectPr>
       <w:pgSz w:w="12240" w:h="15840"/>
@@ -5410,7 +5952,7 @@
 </file>
 
 <file path=customXml/itemProps1.xml><?xml version="1.0" encoding="utf-8"?>
-<ds:datastoreItem xmlns:ds="http://schemas.openxmlformats.org/officeDocument/2006/customXml" ds:itemID="{021DD13D-E744-459F-9EF9-022E8E7DF270}">
+<ds:datastoreItem xmlns:ds="http://schemas.openxmlformats.org/officeDocument/2006/customXml" ds:itemID="{EDBC2B2D-4B83-4446-80E9-F05D1140684E}">
   <ds:schemaRefs>
     <ds:schemaRef ds:uri="http://schemas.openxmlformats.org/officeDocument/2006/bibliography"/>
   </ds:schemaRefs>

</xml_diff>